<commit_message>
Add TS and IRC for Indermediates
</commit_message>
<xml_diff>
--- a/Quant-Scan-Intermediates/Intermediate-aug-cc-pVDZ/Intermadiate.docx
+++ b/Quant-Scan-Intermediates/Intermediate-aug-cc-pVDZ/Intermadiate.docx
@@ -257,7 +257,7 @@
       <w:tblPr>
         <w:tblW w:w="5000" w:type="pct"/>
         <w:jc w:val="left"/>
-        <w:tblInd w:w="-11" w:type="dxa"/>
+        <w:tblInd w:w="-18" w:type="dxa"/>
         <w:tblBorders>
           <w:top w:val="double" w:sz="2" w:space="0" w:color="808080"/>
           <w:left w:val="double" w:sz="2" w:space="0" w:color="808080"/>
@@ -273,13 +273,13 @@
       </w:tblPr>
       <w:tblGrid>
         <w:gridCol w:w="450"/>
-        <w:gridCol w:w="3462"/>
-        <w:gridCol w:w="1476"/>
+        <w:gridCol w:w="3461"/>
+        <w:gridCol w:w="1477"/>
         <w:gridCol w:w="1586"/>
         <w:gridCol w:w="0"/>
         <w:gridCol w:w="675"/>
-        <w:gridCol w:w="2"/>
-        <w:gridCol w:w="1986"/>
+        <w:gridCol w:w="3"/>
+        <w:gridCol w:w="1985"/>
       </w:tblGrid>
       <w:tr>
         <w:trPr/>
@@ -327,7 +327,7 @@
         </w:tc>
         <w:tc>
           <w:tcPr>
-            <w:tcW w:w="3462" w:type="dxa"/>
+            <w:tcW w:w="3461" w:type="dxa"/>
             <w:vMerge w:val="restart"/>
             <w:tcBorders>
               <w:top w:val="double" w:sz="2" w:space="0" w:color="808080"/>
@@ -369,7 +369,7 @@
         </w:tc>
         <w:tc>
           <w:tcPr>
-            <w:tcW w:w="3062" w:type="dxa"/>
+            <w:tcW w:w="3063" w:type="dxa"/>
             <w:gridSpan w:val="2"/>
             <w:tcBorders>
               <w:top w:val="double" w:sz="2" w:space="0" w:color="808080"/>
@@ -639,7 +639,7 @@
         </w:tc>
         <w:tc>
           <w:tcPr>
-            <w:tcW w:w="3462" w:type="dxa"/>
+            <w:tcW w:w="3461" w:type="dxa"/>
             <w:vMerge w:val="continue"/>
             <w:tcBorders>
               <w:top w:val="double" w:sz="2" w:space="0" w:color="808080"/>
@@ -669,7 +669,7 @@
         </w:tc>
         <w:tc>
           <w:tcPr>
-            <w:tcW w:w="1476" w:type="dxa"/>
+            <w:tcW w:w="1477" w:type="dxa"/>
             <w:tcBorders>
               <w:top w:val="double" w:sz="2" w:space="0" w:color="808080"/>
               <w:left w:val="double" w:sz="2" w:space="0" w:color="808080"/>
@@ -749,7 +749,7 @@
         </w:tc>
         <w:tc>
           <w:tcPr>
-            <w:tcW w:w="677" w:type="dxa"/>
+            <w:tcW w:w="678" w:type="dxa"/>
             <w:gridSpan w:val="2"/>
             <w:vMerge w:val="continue"/>
             <w:tcBorders>
@@ -786,7 +786,7 @@
         </w:tc>
         <w:tc>
           <w:tcPr>
-            <w:tcW w:w="1986" w:type="dxa"/>
+            <w:tcW w:w="1985" w:type="dxa"/>
             <w:tcBorders>
               <w:top w:val="double" w:sz="2" w:space="0" w:color="808080"/>
               <w:left w:val="double" w:sz="2" w:space="0" w:color="808080"/>
@@ -867,7 +867,7 @@
         </w:tc>
         <w:tc>
           <w:tcPr>
-            <w:tcW w:w="3462" w:type="dxa"/>
+            <w:tcW w:w="3461" w:type="dxa"/>
             <w:tcBorders>
               <w:top w:val="double" w:sz="2" w:space="0" w:color="808080"/>
               <w:left w:val="double" w:sz="2" w:space="0" w:color="808080"/>
@@ -1009,7 +1009,7 @@
         </w:tc>
         <w:tc>
           <w:tcPr>
-            <w:tcW w:w="1476" w:type="dxa"/>
+            <w:tcW w:w="1477" w:type="dxa"/>
             <w:tcBorders>
               <w:top w:val="double" w:sz="2" w:space="0" w:color="808080"/>
               <w:left w:val="double" w:sz="2" w:space="0" w:color="808080"/>
@@ -1152,7 +1152,7 @@
         </w:tc>
         <w:tc>
           <w:tcPr>
-            <w:tcW w:w="677" w:type="dxa"/>
+            <w:tcW w:w="678" w:type="dxa"/>
             <w:gridSpan w:val="2"/>
             <w:tcBorders>
               <w:top w:val="double" w:sz="2" w:space="0" w:color="808080"/>
@@ -1196,7 +1196,7 @@
         </w:tc>
         <w:tc>
           <w:tcPr>
-            <w:tcW w:w="1986" w:type="dxa"/>
+            <w:tcW w:w="1985" w:type="dxa"/>
             <w:tcBorders>
               <w:top w:val="double" w:sz="2" w:space="0" w:color="808080"/>
               <w:left w:val="double" w:sz="2" w:space="0" w:color="808080"/>
@@ -1302,7 +1302,7 @@
         </w:tc>
         <w:tc>
           <w:tcPr>
-            <w:tcW w:w="3462" w:type="dxa"/>
+            <w:tcW w:w="3461" w:type="dxa"/>
             <w:tcBorders>
               <w:top w:val="double" w:sz="2" w:space="0" w:color="808080"/>
               <w:left w:val="double" w:sz="2" w:space="0" w:color="808080"/>
@@ -1444,7 +1444,7 @@
         </w:tc>
         <w:tc>
           <w:tcPr>
-            <w:tcW w:w="1476" w:type="dxa"/>
+            <w:tcW w:w="1477" w:type="dxa"/>
             <w:tcBorders>
               <w:top w:val="double" w:sz="2" w:space="0" w:color="808080"/>
               <w:left w:val="double" w:sz="2" w:space="0" w:color="808080"/>
@@ -1577,7 +1577,7 @@
         </w:tc>
         <w:tc>
           <w:tcPr>
-            <w:tcW w:w="677" w:type="dxa"/>
+            <w:tcW w:w="678" w:type="dxa"/>
             <w:gridSpan w:val="2"/>
             <w:tcBorders>
               <w:top w:val="double" w:sz="2" w:space="0" w:color="808080"/>
@@ -1621,7 +1621,7 @@
         </w:tc>
         <w:tc>
           <w:tcPr>
-            <w:tcW w:w="1986" w:type="dxa"/>
+            <w:tcW w:w="1985" w:type="dxa"/>
             <w:tcBorders>
               <w:top w:val="double" w:sz="2" w:space="0" w:color="808080"/>
               <w:left w:val="double" w:sz="2" w:space="0" w:color="808080"/>
@@ -1705,7 +1705,7 @@
         </w:tc>
         <w:tc>
           <w:tcPr>
-            <w:tcW w:w="3462" w:type="dxa"/>
+            <w:tcW w:w="3461" w:type="dxa"/>
             <w:tcBorders>
               <w:top w:val="double" w:sz="2" w:space="0" w:color="808080"/>
               <w:left w:val="double" w:sz="2" w:space="0" w:color="808080"/>
@@ -1884,7 +1884,7 @@
         </w:tc>
         <w:tc>
           <w:tcPr>
-            <w:tcW w:w="1476" w:type="dxa"/>
+            <w:tcW w:w="1477" w:type="dxa"/>
             <w:tcBorders>
               <w:top w:val="double" w:sz="2" w:space="0" w:color="808080"/>
               <w:left w:val="double" w:sz="2" w:space="0" w:color="808080"/>
@@ -2017,7 +2017,7 @@
         </w:tc>
         <w:tc>
           <w:tcPr>
-            <w:tcW w:w="677" w:type="dxa"/>
+            <w:tcW w:w="678" w:type="dxa"/>
             <w:gridSpan w:val="2"/>
             <w:tcBorders>
               <w:top w:val="double" w:sz="2" w:space="0" w:color="808080"/>
@@ -2061,7 +2061,7 @@
         </w:tc>
         <w:tc>
           <w:tcPr>
-            <w:tcW w:w="1986" w:type="dxa"/>
+            <w:tcW w:w="1985" w:type="dxa"/>
             <w:tcBorders>
               <w:top w:val="double" w:sz="2" w:space="0" w:color="808080"/>
               <w:left w:val="double" w:sz="2" w:space="0" w:color="808080"/>
@@ -2145,7 +2145,7 @@
         </w:tc>
         <w:tc>
           <w:tcPr>
-            <w:tcW w:w="3462" w:type="dxa"/>
+            <w:tcW w:w="3461" w:type="dxa"/>
             <w:tcBorders>
               <w:top w:val="double" w:sz="2" w:space="0" w:color="808080"/>
               <w:left w:val="double" w:sz="2" w:space="0" w:color="808080"/>
@@ -2324,7 +2324,7 @@
         </w:tc>
         <w:tc>
           <w:tcPr>
-            <w:tcW w:w="1476" w:type="dxa"/>
+            <w:tcW w:w="1477" w:type="dxa"/>
             <w:tcBorders>
               <w:top w:val="double" w:sz="2" w:space="0" w:color="808080"/>
               <w:left w:val="double" w:sz="2" w:space="0" w:color="808080"/>
@@ -2457,7 +2457,7 @@
         </w:tc>
         <w:tc>
           <w:tcPr>
-            <w:tcW w:w="677" w:type="dxa"/>
+            <w:tcW w:w="678" w:type="dxa"/>
             <w:gridSpan w:val="2"/>
             <w:tcBorders>
               <w:top w:val="double" w:sz="2" w:space="0" w:color="808080"/>
@@ -2501,7 +2501,7 @@
         </w:tc>
         <w:tc>
           <w:tcPr>
-            <w:tcW w:w="1986" w:type="dxa"/>
+            <w:tcW w:w="1985" w:type="dxa"/>
             <w:tcBorders>
               <w:top w:val="double" w:sz="2" w:space="0" w:color="808080"/>
               <w:left w:val="double" w:sz="2" w:space="0" w:color="808080"/>
@@ -2585,7 +2585,7 @@
         </w:tc>
         <w:tc>
           <w:tcPr>
-            <w:tcW w:w="3462" w:type="dxa"/>
+            <w:tcW w:w="3461" w:type="dxa"/>
             <w:tcBorders>
               <w:top w:val="double" w:sz="2" w:space="0" w:color="808080"/>
               <w:left w:val="double" w:sz="2" w:space="0" w:color="808080"/>
@@ -2764,7 +2764,7 @@
         </w:tc>
         <w:tc>
           <w:tcPr>
-            <w:tcW w:w="1476" w:type="dxa"/>
+            <w:tcW w:w="1477" w:type="dxa"/>
             <w:tcBorders>
               <w:top w:val="double" w:sz="2" w:space="0" w:color="808080"/>
               <w:left w:val="double" w:sz="2" w:space="0" w:color="808080"/>
@@ -2897,7 +2897,7 @@
         </w:tc>
         <w:tc>
           <w:tcPr>
-            <w:tcW w:w="677" w:type="dxa"/>
+            <w:tcW w:w="678" w:type="dxa"/>
             <w:gridSpan w:val="2"/>
             <w:tcBorders>
               <w:top w:val="double" w:sz="2" w:space="0" w:color="808080"/>
@@ -2941,7 +2941,7 @@
         </w:tc>
         <w:tc>
           <w:tcPr>
-            <w:tcW w:w="1986" w:type="dxa"/>
+            <w:tcW w:w="1985" w:type="dxa"/>
             <w:tcBorders>
               <w:top w:val="double" w:sz="2" w:space="0" w:color="808080"/>
               <w:left w:val="double" w:sz="2" w:space="0" w:color="808080"/>
@@ -3025,7 +3025,7 @@
         </w:tc>
         <w:tc>
           <w:tcPr>
-            <w:tcW w:w="3462" w:type="dxa"/>
+            <w:tcW w:w="3461" w:type="dxa"/>
             <w:tcBorders>
               <w:top w:val="double" w:sz="2" w:space="0" w:color="808080"/>
               <w:left w:val="double" w:sz="2" w:space="0" w:color="808080"/>
@@ -3204,7 +3204,7 @@
         </w:tc>
         <w:tc>
           <w:tcPr>
-            <w:tcW w:w="1476" w:type="dxa"/>
+            <w:tcW w:w="1477" w:type="dxa"/>
             <w:tcBorders>
               <w:top w:val="double" w:sz="2" w:space="0" w:color="808080"/>
               <w:left w:val="double" w:sz="2" w:space="0" w:color="808080"/>
@@ -3337,7 +3337,7 @@
         </w:tc>
         <w:tc>
           <w:tcPr>
-            <w:tcW w:w="677" w:type="dxa"/>
+            <w:tcW w:w="678" w:type="dxa"/>
             <w:gridSpan w:val="2"/>
             <w:tcBorders>
               <w:top w:val="double" w:sz="2" w:space="0" w:color="808080"/>
@@ -3381,7 +3381,7 @@
         </w:tc>
         <w:tc>
           <w:tcPr>
-            <w:tcW w:w="1986" w:type="dxa"/>
+            <w:tcW w:w="1985" w:type="dxa"/>
             <w:tcBorders>
               <w:top w:val="double" w:sz="2" w:space="0" w:color="808080"/>
               <w:left w:val="double" w:sz="2" w:space="0" w:color="808080"/>
@@ -3465,7 +3465,7 @@
         </w:tc>
         <w:tc>
           <w:tcPr>
-            <w:tcW w:w="3462" w:type="dxa"/>
+            <w:tcW w:w="3461" w:type="dxa"/>
             <w:tcBorders>
               <w:top w:val="double" w:sz="2" w:space="0" w:color="808080"/>
               <w:left w:val="double" w:sz="2" w:space="0" w:color="808080"/>
@@ -3607,7 +3607,7 @@
         </w:tc>
         <w:tc>
           <w:tcPr>
-            <w:tcW w:w="1476" w:type="dxa"/>
+            <w:tcW w:w="1477" w:type="dxa"/>
             <w:tcBorders>
               <w:top w:val="double" w:sz="2" w:space="0" w:color="808080"/>
               <w:left w:val="double" w:sz="2" w:space="0" w:color="808080"/>
@@ -3740,7 +3740,7 @@
         </w:tc>
         <w:tc>
           <w:tcPr>
-            <w:tcW w:w="677" w:type="dxa"/>
+            <w:tcW w:w="678" w:type="dxa"/>
             <w:gridSpan w:val="2"/>
             <w:tcBorders>
               <w:top w:val="double" w:sz="2" w:space="0" w:color="808080"/>
@@ -3784,7 +3784,7 @@
         </w:tc>
         <w:tc>
           <w:tcPr>
-            <w:tcW w:w="1986" w:type="dxa"/>
+            <w:tcW w:w="1985" w:type="dxa"/>
             <w:tcBorders>
               <w:top w:val="double" w:sz="2" w:space="0" w:color="808080"/>
               <w:left w:val="double" w:sz="2" w:space="0" w:color="808080"/>
@@ -3868,7 +3868,7 @@
         </w:tc>
         <w:tc>
           <w:tcPr>
-            <w:tcW w:w="3462" w:type="dxa"/>
+            <w:tcW w:w="3461" w:type="dxa"/>
             <w:tcBorders>
               <w:top w:val="double" w:sz="2" w:space="0" w:color="808080"/>
               <w:left w:val="double" w:sz="2" w:space="0" w:color="808080"/>
@@ -4047,7 +4047,7 @@
         </w:tc>
         <w:tc>
           <w:tcPr>
-            <w:tcW w:w="1476" w:type="dxa"/>
+            <w:tcW w:w="1477" w:type="dxa"/>
             <w:tcBorders>
               <w:top w:val="double" w:sz="2" w:space="0" w:color="808080"/>
               <w:left w:val="double" w:sz="2" w:space="0" w:color="808080"/>
@@ -4180,7 +4180,7 @@
         </w:tc>
         <w:tc>
           <w:tcPr>
-            <w:tcW w:w="677" w:type="dxa"/>
+            <w:tcW w:w="678" w:type="dxa"/>
             <w:gridSpan w:val="2"/>
             <w:tcBorders>
               <w:top w:val="double" w:sz="2" w:space="0" w:color="808080"/>
@@ -4224,7 +4224,7 @@
         </w:tc>
         <w:tc>
           <w:tcPr>
-            <w:tcW w:w="1986" w:type="dxa"/>
+            <w:tcW w:w="1985" w:type="dxa"/>
             <w:tcBorders>
               <w:top w:val="double" w:sz="2" w:space="0" w:color="808080"/>
               <w:left w:val="double" w:sz="2" w:space="0" w:color="808080"/>
@@ -4330,7 +4330,7 @@
         </w:tc>
         <w:tc>
           <w:tcPr>
-            <w:tcW w:w="3462" w:type="dxa"/>
+            <w:tcW w:w="3461" w:type="dxa"/>
             <w:tcBorders>
               <w:top w:val="double" w:sz="2" w:space="0" w:color="808080"/>
               <w:left w:val="double" w:sz="2" w:space="0" w:color="808080"/>
@@ -4523,7 +4523,7 @@
         </w:tc>
         <w:tc>
           <w:tcPr>
-            <w:tcW w:w="1476" w:type="dxa"/>
+            <w:tcW w:w="1477" w:type="dxa"/>
             <w:tcBorders>
               <w:top w:val="double" w:sz="2" w:space="0" w:color="808080"/>
               <w:left w:val="double" w:sz="2" w:space="0" w:color="808080"/>
@@ -4656,7 +4656,7 @@
         </w:tc>
         <w:tc>
           <w:tcPr>
-            <w:tcW w:w="677" w:type="dxa"/>
+            <w:tcW w:w="678" w:type="dxa"/>
             <w:gridSpan w:val="2"/>
             <w:tcBorders>
               <w:top w:val="double" w:sz="2" w:space="0" w:color="808080"/>
@@ -4700,7 +4700,7 @@
         </w:tc>
         <w:tc>
           <w:tcPr>
-            <w:tcW w:w="1986" w:type="dxa"/>
+            <w:tcW w:w="1985" w:type="dxa"/>
             <w:tcBorders>
               <w:top w:val="double" w:sz="2" w:space="0" w:color="808080"/>
               <w:left w:val="double" w:sz="2" w:space="0" w:color="808080"/>
@@ -4806,7 +4806,7 @@
         </w:tc>
         <w:tc>
           <w:tcPr>
-            <w:tcW w:w="3462" w:type="dxa"/>
+            <w:tcW w:w="3461" w:type="dxa"/>
             <w:tcBorders>
               <w:top w:val="double" w:sz="2" w:space="0" w:color="808080"/>
               <w:left w:val="double" w:sz="2" w:space="0" w:color="808080"/>
@@ -5038,7 +5038,7 @@
         </w:tc>
         <w:tc>
           <w:tcPr>
-            <w:tcW w:w="1476" w:type="dxa"/>
+            <w:tcW w:w="1477" w:type="dxa"/>
             <w:tcBorders>
               <w:top w:val="double" w:sz="2" w:space="0" w:color="808080"/>
               <w:left w:val="double" w:sz="2" w:space="0" w:color="808080"/>
@@ -5171,7 +5171,7 @@
         </w:tc>
         <w:tc>
           <w:tcPr>
-            <w:tcW w:w="677" w:type="dxa"/>
+            <w:tcW w:w="678" w:type="dxa"/>
             <w:gridSpan w:val="2"/>
             <w:tcBorders>
               <w:top w:val="double" w:sz="2" w:space="0" w:color="808080"/>
@@ -5215,7 +5215,7 @@
         </w:tc>
         <w:tc>
           <w:tcPr>
-            <w:tcW w:w="1986" w:type="dxa"/>
+            <w:tcW w:w="1985" w:type="dxa"/>
             <w:tcBorders>
               <w:top w:val="double" w:sz="2" w:space="0" w:color="808080"/>
               <w:left w:val="double" w:sz="2" w:space="0" w:color="808080"/>
@@ -5345,7 +5345,7 @@
       </w:r>
       <w:r>
         <w:rPr/>
-        <w:t>) наблюдается образование полимерных катионов без начального процесса азосочетания (только бензин производное). Исключение являются нитро-производные, там вероятно идет иное взаимодействие между катионами (неизвестная потеря массы 127) и процесс образования интермедиата (I) затруднен.</w:t>
+        <w:t xml:space="preserve">) наблюдается образование полимерных катионов без начального процесса азосочетания (только бензин производное). Исключение являются нитро-производные, там вероятно идет иное взаимодействие между катионами (неизвестная потеря массы 127) и процесс образования интермедиата (I) затруднен. </w:t>
       </w:r>
     </w:p>
     <w:p>
@@ -5358,6 +5358,10 @@
         <w:jc w:val="both"/>
         <w:rPr/>
       </w:pPr>
+      <w:r>
+        <w:rPr/>
+        <w:t xml:space="preserve">Во всех случаях интермедиаты хотя и мало устойчивые соединения, но имеют энергетический барьер в процессе отщепления азота. </w:t>
+      </w:r>
       <w:r>
         <w:rPr/>
         <w:t>Высота энергетический барьера определяется устойчивостью самого интермедиата (I), в случае метокси- и бром- производных самые низкие значения энергии интермедиата и самые высокий барьер. Переходное состояние отличается в меньшей степени. С этим согласуются и длины связей, самые низкие значения для метокси- и бром- производных.</w:t>

</xml_diff>

<commit_message>
Some corrections and Intermediate IRC, NEB-TS.
</commit_message>
<xml_diff>
--- a/Quant-Scan-Intermediates/Intermediate-aug-cc-pVDZ/Intermadiate.docx
+++ b/Quant-Scan-Intermediates/Intermediate-aug-cc-pVDZ/Intermadiate.docx
@@ -13,43 +13,19 @@
         </w:rPr>
       </w:pPr>
       <w:r>
-        <w:rPr>
-          <w:b/>
-          <w:bCs/>
-        </w:rPr>
-        <w:t>Исследование процессов распада интермедиатов (I)</w:t>
-      </w:r>
-    </w:p>
-    <w:p>
-      <w:pPr>
-        <w:pStyle w:val="Normal"/>
-        <w:jc w:val="center"/>
-        <w:rPr>
-          <w:b/>
-          <w:b/>
-          <w:bCs/>
-        </w:rPr>
-      </w:pPr>
-      <w:r>
-        <w:rPr>
-          <w:b/>
-          <w:bCs/>
-        </w:rPr>
-      </w:r>
-    </w:p>
-    <w:p>
-      <w:pPr>
-        <w:pStyle w:val="Normal"/>
-        <w:jc w:val="center"/>
-        <w:rPr/>
-      </w:pPr>
-      <w:r>
-        <w:rPr/>
         <w:drawing>
-          <wp:inline distT="0" distB="0" distL="0" distR="0">
-            <wp:extent cx="6120130" cy="4589780"/>
+          <wp:anchor behindDoc="0" distT="0" distB="0" distL="0" distR="0" simplePos="0" locked="0" layoutInCell="1" allowOverlap="1" relativeHeight="3">
+            <wp:simplePos x="0" y="0"/>
+            <wp:positionH relativeFrom="page">
+              <wp:posOffset>1707515</wp:posOffset>
+            </wp:positionH>
+            <wp:positionV relativeFrom="page">
+              <wp:posOffset>1294130</wp:posOffset>
+            </wp:positionV>
+            <wp:extent cx="2813685" cy="814070"/>
             <wp:effectExtent l="0" t="0" r="0" b="0"/>
-            <wp:docPr id="1" name="Изображение1" descr=""/>
+            <wp:wrapTopAndBottom/>
+            <wp:docPr id="1" name="Изображение2" descr=""/>
             <wp:cNvGraphicFramePr>
               <a:graphicFrameLocks xmlns:a="http://schemas.openxmlformats.org/drawingml/2006/main" noChangeAspect="1"/>
             </wp:cNvGraphicFramePr>
@@ -57,13 +33,58 @@
               <a:graphicData uri="http://schemas.openxmlformats.org/drawingml/2006/picture">
                 <pic:pic xmlns:pic="http://schemas.openxmlformats.org/drawingml/2006/picture">
                   <pic:nvPicPr>
-                    <pic:cNvPr id="1" name="Изображение1" descr=""/>
+                    <pic:cNvPr id="1" name="Изображение2" descr=""/>
                     <pic:cNvPicPr>
                       <a:picLocks noChangeAspect="1" noChangeArrowheads="1"/>
                     </pic:cNvPicPr>
                   </pic:nvPicPr>
                   <pic:blipFill>
                     <a:blip r:embed="rId2"/>
+                    <a:stretch>
+                      <a:fillRect/>
+                    </a:stretch>
+                  </pic:blipFill>
+                  <pic:spPr bwMode="auto">
+                    <a:xfrm>
+                      <a:off x="0" y="0"/>
+                      <a:ext cx="2813685" cy="814070"/>
+                    </a:xfrm>
+                    <a:prstGeom prst="rect">
+                      <a:avLst/>
+                    </a:prstGeom>
+                  </pic:spPr>
+                </pic:pic>
+              </a:graphicData>
+            </a:graphic>
+          </wp:anchor>
+        </w:drawing>
+        <w:drawing>
+          <wp:anchor behindDoc="0" distT="0" distB="0" distL="0" distR="0" simplePos="0" locked="0" layoutInCell="1" allowOverlap="1" relativeHeight="2">
+            <wp:simplePos x="0" y="0"/>
+            <wp:positionH relativeFrom="page">
+              <wp:posOffset>720090</wp:posOffset>
+            </wp:positionH>
+            <wp:positionV relativeFrom="page">
+              <wp:posOffset>1007745</wp:posOffset>
+            </wp:positionV>
+            <wp:extent cx="6120130" cy="4589780"/>
+            <wp:effectExtent l="0" t="0" r="0" b="0"/>
+            <wp:wrapSquare wrapText="largest"/>
+            <wp:docPr id="2" name="Изображение1" descr=""/>
+            <wp:cNvGraphicFramePr>
+              <a:graphicFrameLocks xmlns:a="http://schemas.openxmlformats.org/drawingml/2006/main" noChangeAspect="1"/>
+            </wp:cNvGraphicFramePr>
+            <a:graphic xmlns:a="http://schemas.openxmlformats.org/drawingml/2006/main">
+              <a:graphicData uri="http://schemas.openxmlformats.org/drawingml/2006/picture">
+                <pic:pic xmlns:pic="http://schemas.openxmlformats.org/drawingml/2006/picture">
+                  <pic:nvPicPr>
+                    <pic:cNvPr id="2" name="Изображение1" descr=""/>
+                    <pic:cNvPicPr>
+                      <a:picLocks noChangeAspect="1" noChangeArrowheads="1"/>
+                    </pic:cNvPicPr>
+                  </pic:nvPicPr>
+                  <pic:blipFill>
+                    <a:blip r:embed="rId3"/>
                     <a:stretch>
                       <a:fillRect/>
                     </a:stretch>
@@ -80,8 +101,15 @@
                 </pic:pic>
               </a:graphicData>
             </a:graphic>
-          </wp:inline>
+          </wp:anchor>
         </w:drawing>
+      </w:r>
+      <w:r>
+        <w:rPr>
+          <w:b/>
+          <w:bCs/>
+        </w:rPr>
+        <w:t>Исследование процессов распада интермедиатов (I)</w:t>
       </w:r>
     </w:p>
     <w:p>
@@ -92,43 +120,6 @@
       </w:pPr>
       <w:r>
         <w:rPr/>
-        <w:drawing>
-          <wp:inline distT="0" distB="0" distL="0" distR="0">
-            <wp:extent cx="2813685" cy="814070"/>
-            <wp:effectExtent l="0" t="0" r="0" b="0"/>
-            <wp:docPr id="2" name="Изображение2" descr=""/>
-            <wp:cNvGraphicFramePr>
-              <a:graphicFrameLocks xmlns:a="http://schemas.openxmlformats.org/drawingml/2006/main" noChangeAspect="1"/>
-            </wp:cNvGraphicFramePr>
-            <a:graphic xmlns:a="http://schemas.openxmlformats.org/drawingml/2006/main">
-              <a:graphicData uri="http://schemas.openxmlformats.org/drawingml/2006/picture">
-                <pic:pic xmlns:pic="http://schemas.openxmlformats.org/drawingml/2006/picture">
-                  <pic:nvPicPr>
-                    <pic:cNvPr id="2" name="Изображение2" descr=""/>
-                    <pic:cNvPicPr>
-                      <a:picLocks noChangeAspect="1" noChangeArrowheads="1"/>
-                    </pic:cNvPicPr>
-                  </pic:nvPicPr>
-                  <pic:blipFill>
-                    <a:blip r:embed="rId3"/>
-                    <a:stretch>
-                      <a:fillRect/>
-                    </a:stretch>
-                  </pic:blipFill>
-                  <pic:spPr bwMode="auto">
-                    <a:xfrm>
-                      <a:off x="0" y="0"/>
-                      <a:ext cx="2813685" cy="814070"/>
-                    </a:xfrm>
-                    <a:prstGeom prst="rect">
-                      <a:avLst/>
-                    </a:prstGeom>
-                  </pic:spPr>
-                </pic:pic>
-              </a:graphicData>
-            </a:graphic>
-          </wp:inline>
-        </w:drawing>
       </w:r>
     </w:p>
     <w:p>
@@ -178,15 +169,26 @@
       <w:pPr>
         <w:pStyle w:val="Normal"/>
         <w:bidi w:val="0"/>
-        <w:spacing w:lineRule="auto" w:line="288"/>
-        <w:jc w:val="center"/>
+        <w:spacing w:lineRule="auto" w:line="264"/>
+        <w:jc w:val="right"/>
         <w:rPr/>
       </w:pPr>
       <w:r>
         <w:rPr/>
       </w:r>
+    </w:p>
+    <w:p>
+      <w:pPr>
+        <w:pStyle w:val="Normal"/>
+        <w:bidi w:val="0"/>
+        <w:spacing w:lineRule="auto" w:line="264"/>
+        <w:jc w:val="right"/>
+        <w:rPr/>
+      </w:pPr>
+      <w:bookmarkStart w:id="0" w:name="__DdeLink__18032_1730820407"/>
+      <w:bookmarkStart w:id="1" w:name="__DdeLink__18032_1730820407"/>
       <w:r>
-        <w:br w:type="page"/>
+        <w:rPr/>
       </w:r>
     </w:p>
     <w:p>
@@ -255,9 +257,9 @@
     </w:p>
     <w:tbl>
       <w:tblPr>
-        <w:tblW w:w="5000" w:type="pct"/>
+        <w:tblW w:w="9664" w:type="dxa"/>
         <w:jc w:val="left"/>
-        <w:tblInd w:w="-18" w:type="dxa"/>
+        <w:tblInd w:w="-26" w:type="dxa"/>
         <w:tblBorders>
           <w:top w:val="double" w:sz="2" w:space="0" w:color="808080"/>
           <w:left w:val="double" w:sz="2" w:space="0" w:color="808080"/>
@@ -272,20 +274,20 @@
         </w:tblCellMar>
       </w:tblPr>
       <w:tblGrid>
-        <w:gridCol w:w="450"/>
-        <w:gridCol w:w="3461"/>
-        <w:gridCol w:w="1477"/>
-        <w:gridCol w:w="1586"/>
-        <w:gridCol w:w="0"/>
-        <w:gridCol w:w="675"/>
-        <w:gridCol w:w="3"/>
-        <w:gridCol w:w="1985"/>
+        <w:gridCol w:w="671"/>
+        <w:gridCol w:w="1769"/>
+        <w:gridCol w:w="1204"/>
+        <w:gridCol w:w="1204"/>
+        <w:gridCol w:w="638"/>
+        <w:gridCol w:w="1088"/>
+        <w:gridCol w:w="638"/>
+        <w:gridCol w:w="2452"/>
       </w:tblGrid>
       <w:tr>
         <w:trPr/>
         <w:tc>
           <w:tcPr>
-            <w:tcW w:w="450" w:type="dxa"/>
+            <w:tcW w:w="671" w:type="dxa"/>
             <w:vMerge w:val="restart"/>
             <w:tcBorders>
               <w:top w:val="double" w:sz="2" w:space="0" w:color="808080"/>
@@ -327,7 +329,7 @@
         </w:tc>
         <w:tc>
           <w:tcPr>
-            <w:tcW w:w="3461" w:type="dxa"/>
+            <w:tcW w:w="1769" w:type="dxa"/>
             <w:vMerge w:val="restart"/>
             <w:tcBorders>
               <w:top w:val="double" w:sz="2" w:space="0" w:color="808080"/>
@@ -369,7 +371,7 @@
         </w:tc>
         <w:tc>
           <w:tcPr>
-            <w:tcW w:w="3063" w:type="dxa"/>
+            <w:tcW w:w="2408" w:type="dxa"/>
             <w:gridSpan w:val="2"/>
             <w:tcBorders>
               <w:top w:val="double" w:sz="2" w:space="0" w:color="808080"/>
@@ -421,7 +423,7 @@
               </w:rPr>
               <w:t>0</w:t>
             </w:r>
-            <w:bookmarkStart w:id="0" w:name="__DdeLink__23054_2063095149"/>
+            <w:bookmarkStart w:id="2" w:name="__DdeLink__23054_2063095149"/>
             <w:r>
               <w:rPr>
                 <w:b/>
@@ -431,15 +433,15 @@
               </w:rPr>
               <w:t>, kJ/mol</w:t>
             </w:r>
-            <w:bookmarkEnd w:id="0"/>
-            <w:r>
-              <w:rPr>
-                <w:b/>
-                <w:bCs/>
-                <w:sz w:val="20"/>
-                <w:szCs w:val="20"/>
-              </w:rPr>
-              <w:t xml:space="preserve">  (dC-N, </w:t>
+            <w:bookmarkEnd w:id="2"/>
+            <w:r>
+              <w:rPr>
+                <w:b/>
+                <w:bCs/>
+                <w:sz w:val="20"/>
+                <w:szCs w:val="20"/>
+              </w:rPr>
+              <w:t xml:space="preserve">  / (dC-N, </w:t>
             </w:r>
             <w:r>
               <w:rPr>
@@ -464,70 +466,63 @@
         </w:tc>
         <w:tc>
           <w:tcPr>
-            <w:tcW w:w="675" w:type="dxa"/>
-            <w:gridSpan w:val="2"/>
+            <w:tcW w:w="2364" w:type="dxa"/>
+            <w:gridSpan w:val="3"/>
+            <w:tcBorders>
+              <w:top w:val="double" w:sz="2" w:space="0" w:color="808080"/>
+              <w:left w:val="double" w:sz="2" w:space="0" w:color="808080"/>
+              <w:bottom w:val="double" w:sz="2" w:space="0" w:color="808080"/>
+              <w:insideH w:val="double" w:sz="2" w:space="0" w:color="808080"/>
+            </w:tcBorders>
+            <w:shd w:fill="FFFFFF" w:val="clear"/>
+            <w:tcMar>
+              <w:left w:w="-7" w:type="dxa"/>
+            </w:tcMar>
+            <w:vAlign w:val="center"/>
+          </w:tcPr>
+          <w:p>
+            <w:pPr>
+              <w:pStyle w:val="Style19"/>
+              <w:bidi w:val="0"/>
+              <w:spacing w:lineRule="auto" w:line="264"/>
+              <w:ind w:left="0" w:right="0" w:hanging="0"/>
+              <w:jc w:val="center"/>
+              <w:rPr/>
+            </w:pPr>
+            <w:r>
+              <w:rPr>
+                <w:b/>
+                <w:bCs/>
+                <w:sz w:val="20"/>
+                <w:szCs w:val="20"/>
+              </w:rPr>
+              <w:t>E</w:t>
+            </w:r>
+            <w:r>
+              <w:rPr>
+                <w:b/>
+                <w:bCs/>
+                <w:sz w:val="20"/>
+                <w:szCs w:val="20"/>
+                <w:vertAlign w:val="subscript"/>
+              </w:rPr>
+              <w:t>A</w:t>
+            </w:r>
+            <w:r>
+              <w:rPr>
+                <w:b/>
+                <w:bCs/>
+                <w:sz w:val="20"/>
+                <w:szCs w:val="20"/>
+              </w:rPr>
+              <w:t>, kJ/mol</w:t>
+            </w:r>
+          </w:p>
+        </w:tc>
+        <w:tc>
+          <w:tcPr>
+            <w:tcW w:w="2452" w:type="dxa"/>
             <w:vMerge w:val="restart"/>
-            <w:tcBorders>
-              <w:top w:val="double" w:sz="2" w:space="0" w:color="808080"/>
-              <w:left w:val="double" w:sz="2" w:space="0" w:color="808080"/>
-              <w:bottom w:val="double" w:sz="2" w:space="0" w:color="808080"/>
-              <w:insideH w:val="double" w:sz="2" w:space="0" w:color="808080"/>
-            </w:tcBorders>
-            <w:shd w:fill="FFFFFF" w:val="clear"/>
-            <w:tcMar>
-              <w:left w:w="-7" w:type="dxa"/>
-            </w:tcMar>
-            <w:vAlign w:val="center"/>
-          </w:tcPr>
-          <w:p>
-            <w:pPr>
-              <w:pStyle w:val="Style19"/>
-              <w:bidi w:val="0"/>
-              <w:spacing w:lineRule="auto" w:line="264"/>
-              <w:ind w:left="0" w:right="0" w:hanging="0"/>
-              <w:jc w:val="center"/>
-              <w:rPr>
-                <w:b/>
-                <w:b/>
-                <w:bCs/>
-                <w:sz w:val="20"/>
-                <w:szCs w:val="20"/>
-              </w:rPr>
-            </w:pPr>
-            <w:r>
-              <w:rPr>
-                <w:b/>
-                <w:bCs/>
-                <w:sz w:val="20"/>
-                <w:szCs w:val="20"/>
-              </w:rPr>
-              <w:t>E</w:t>
-            </w:r>
-            <w:r>
-              <w:rPr>
-                <w:b/>
-                <w:bCs/>
-                <w:sz w:val="20"/>
-                <w:szCs w:val="20"/>
-                <w:vertAlign w:val="subscript"/>
-              </w:rPr>
-              <w:t>A</w:t>
-            </w:r>
-            <w:r>
-              <w:rPr>
-                <w:b/>
-                <w:bCs/>
-                <w:sz w:val="20"/>
-                <w:szCs w:val="20"/>
-              </w:rPr>
-              <w:t>, kJ/mol</w:t>
-            </w:r>
-          </w:p>
-        </w:tc>
-        <w:tc>
-          <w:tcPr>
-            <w:tcW w:w="1988" w:type="dxa"/>
-            <w:gridSpan w:val="2"/>
             <w:tcBorders>
               <w:top w:val="double" w:sz="2" w:space="0" w:color="808080"/>
               <w:left w:val="double" w:sz="2" w:space="0" w:color="808080"/>
@@ -598,7 +593,7 @@
         <w:trPr/>
         <w:tc>
           <w:tcPr>
-            <w:tcW w:w="450" w:type="dxa"/>
+            <w:tcW w:w="671" w:type="dxa"/>
             <w:vMerge w:val="continue"/>
             <w:tcBorders>
               <w:top w:val="double" w:sz="2" w:space="0" w:color="808080"/>
@@ -639,7 +634,7 @@
         </w:tc>
         <w:tc>
           <w:tcPr>
-            <w:tcW w:w="3461" w:type="dxa"/>
+            <w:tcW w:w="1769" w:type="dxa"/>
             <w:vMerge w:val="continue"/>
             <w:tcBorders>
               <w:top w:val="double" w:sz="2" w:space="0" w:color="808080"/>
@@ -669,124 +664,258 @@
         </w:tc>
         <w:tc>
           <w:tcPr>
-            <w:tcW w:w="1477" w:type="dxa"/>
-            <w:tcBorders>
-              <w:top w:val="double" w:sz="2" w:space="0" w:color="808080"/>
-              <w:left w:val="double" w:sz="2" w:space="0" w:color="808080"/>
-              <w:bottom w:val="double" w:sz="2" w:space="0" w:color="808080"/>
-              <w:insideH w:val="double" w:sz="2" w:space="0" w:color="808080"/>
-            </w:tcBorders>
-            <w:shd w:fill="FFFFFF" w:val="clear"/>
-            <w:tcMar>
-              <w:left w:w="-7" w:type="dxa"/>
-            </w:tcMar>
-            <w:vAlign w:val="center"/>
-          </w:tcPr>
-          <w:p>
-            <w:pPr>
-              <w:pStyle w:val="Style19"/>
-              <w:bidi w:val="0"/>
-              <w:spacing w:lineRule="auto" w:line="264"/>
-              <w:ind w:left="0" w:right="0" w:hanging="0"/>
-              <w:jc w:val="center"/>
-              <w:rPr>
-                <w:sz w:val="20"/>
-                <w:szCs w:val="20"/>
-              </w:rPr>
-            </w:pPr>
-            <w:r>
-              <w:rPr>
-                <w:b/>
-                <w:bCs/>
-                <w:sz w:val="20"/>
-                <w:szCs w:val="20"/>
-              </w:rPr>
-              <w:t>интермедиата</w:t>
-            </w:r>
-          </w:p>
-        </w:tc>
-        <w:tc>
-          <w:tcPr>
-            <w:tcW w:w="1586" w:type="dxa"/>
-            <w:gridSpan w:val="2"/>
-            <w:tcBorders>
-              <w:top w:val="double" w:sz="2" w:space="0" w:color="808080"/>
-              <w:left w:val="double" w:sz="2" w:space="0" w:color="808080"/>
-              <w:bottom w:val="double" w:sz="2" w:space="0" w:color="808080"/>
-              <w:insideH w:val="double" w:sz="2" w:space="0" w:color="808080"/>
-            </w:tcBorders>
-            <w:shd w:fill="FFFFFF" w:val="clear"/>
-            <w:tcMar>
-              <w:left w:w="-7" w:type="dxa"/>
-            </w:tcMar>
-            <w:vAlign w:val="center"/>
-          </w:tcPr>
-          <w:p>
-            <w:pPr>
-              <w:pStyle w:val="Style19"/>
-              <w:bidi w:val="0"/>
-              <w:spacing w:lineRule="auto" w:line="264"/>
-              <w:ind w:left="0" w:right="0" w:hanging="0"/>
-              <w:jc w:val="center"/>
-              <w:rPr>
-                <w:b/>
-                <w:b/>
-                <w:bCs/>
-                <w:sz w:val="20"/>
-                <w:szCs w:val="20"/>
-              </w:rPr>
-            </w:pPr>
-            <w:r>
-              <w:rPr>
-                <w:b/>
-                <w:bCs/>
-                <w:sz w:val="20"/>
-                <w:szCs w:val="20"/>
-              </w:rPr>
-              <w:t>переходного состояния</w:t>
-            </w:r>
-          </w:p>
-        </w:tc>
-        <w:tc>
-          <w:tcPr>
-            <w:tcW w:w="678" w:type="dxa"/>
-            <w:gridSpan w:val="2"/>
+            <w:tcW w:w="1204" w:type="dxa"/>
+            <w:tcBorders>
+              <w:top w:val="double" w:sz="2" w:space="0" w:color="808080"/>
+              <w:left w:val="double" w:sz="2" w:space="0" w:color="808080"/>
+              <w:bottom w:val="double" w:sz="2" w:space="0" w:color="808080"/>
+              <w:insideH w:val="double" w:sz="2" w:space="0" w:color="808080"/>
+            </w:tcBorders>
+            <w:shd w:fill="FFFFFF" w:val="clear"/>
+            <w:tcMar>
+              <w:left w:w="-7" w:type="dxa"/>
+            </w:tcMar>
+            <w:vAlign w:val="center"/>
+          </w:tcPr>
+          <w:p>
+            <w:pPr>
+              <w:pStyle w:val="Style19"/>
+              <w:bidi w:val="0"/>
+              <w:spacing w:lineRule="auto" w:line="264"/>
+              <w:ind w:left="0" w:right="0" w:hanging="0"/>
+              <w:jc w:val="center"/>
+              <w:rPr/>
+            </w:pPr>
+            <w:r>
+              <w:rPr>
+                <w:b/>
+                <w:bCs/>
+                <w:sz w:val="20"/>
+                <w:szCs w:val="20"/>
+              </w:rPr>
+              <w:t>Intermediate</w:t>
+            </w:r>
+          </w:p>
+        </w:tc>
+        <w:tc>
+          <w:tcPr>
+            <w:tcW w:w="1204" w:type="dxa"/>
+            <w:tcBorders>
+              <w:top w:val="double" w:sz="2" w:space="0" w:color="808080"/>
+              <w:left w:val="double" w:sz="2" w:space="0" w:color="808080"/>
+              <w:bottom w:val="double" w:sz="2" w:space="0" w:color="808080"/>
+              <w:insideH w:val="double" w:sz="2" w:space="0" w:color="808080"/>
+            </w:tcBorders>
+            <w:shd w:fill="FFFFFF" w:val="clear"/>
+            <w:tcMar>
+              <w:left w:w="-7" w:type="dxa"/>
+            </w:tcMar>
+            <w:vAlign w:val="center"/>
+          </w:tcPr>
+          <w:p>
+            <w:pPr>
+              <w:pStyle w:val="Style19"/>
+              <w:bidi w:val="0"/>
+              <w:spacing w:lineRule="auto" w:line="264"/>
+              <w:ind w:left="0" w:right="0" w:hanging="0"/>
+              <w:jc w:val="center"/>
+              <w:rPr/>
+            </w:pPr>
+            <w:r>
+              <w:rPr>
+                <w:b/>
+                <w:bCs/>
+                <w:sz w:val="20"/>
+                <w:szCs w:val="20"/>
+              </w:rPr>
+              <w:t>TS</w:t>
+            </w:r>
+          </w:p>
+        </w:tc>
+        <w:tc>
+          <w:tcPr>
+            <w:tcW w:w="638" w:type="dxa"/>
+            <w:tcBorders>
+              <w:top w:val="double" w:sz="2" w:space="0" w:color="808080"/>
+              <w:left w:val="double" w:sz="2" w:space="0" w:color="808080"/>
+              <w:bottom w:val="double" w:sz="2" w:space="0" w:color="808080"/>
+              <w:insideH w:val="double" w:sz="2" w:space="0" w:color="808080"/>
+            </w:tcBorders>
+            <w:shd w:fill="FFFFFF" w:val="clear"/>
+            <w:tcMar>
+              <w:left w:w="-7" w:type="dxa"/>
+            </w:tcMar>
+            <w:vAlign w:val="center"/>
+          </w:tcPr>
+          <w:p>
+            <w:pPr>
+              <w:pStyle w:val="Style19"/>
+              <w:bidi w:val="0"/>
+              <w:spacing w:lineRule="auto" w:line="264"/>
+              <w:ind w:left="0" w:right="0" w:hanging="0"/>
+              <w:jc w:val="center"/>
+              <w:rPr>
+                <w:sz w:val="20"/>
+                <w:szCs w:val="20"/>
+              </w:rPr>
+            </w:pPr>
+            <w:r>
+              <w:rPr>
+                <w:b/>
+                <w:bCs/>
+                <w:sz w:val="20"/>
+                <w:szCs w:val="20"/>
+              </w:rPr>
+              <w:t>Scan</w:t>
+            </w:r>
+          </w:p>
+          <w:p>
+            <w:pPr>
+              <w:pStyle w:val="Style19"/>
+              <w:bidi w:val="0"/>
+              <w:spacing w:lineRule="auto" w:line="264"/>
+              <w:ind w:left="0" w:right="0" w:hanging="0"/>
+              <w:jc w:val="center"/>
+              <w:rPr>
+                <w:sz w:val="20"/>
+                <w:szCs w:val="20"/>
+              </w:rPr>
+            </w:pPr>
+            <w:r>
+              <w:rPr>
+                <w:b/>
+                <w:bCs/>
+                <w:sz w:val="20"/>
+                <w:szCs w:val="20"/>
+              </w:rPr>
+              <w:t>ORCA</w:t>
+            </w:r>
+          </w:p>
+        </w:tc>
+        <w:tc>
+          <w:tcPr>
+            <w:tcW w:w="1088" w:type="dxa"/>
+            <w:tcBorders>
+              <w:top w:val="double" w:sz="2" w:space="0" w:color="808080"/>
+              <w:left w:val="double" w:sz="2" w:space="0" w:color="808080"/>
+              <w:bottom w:val="double" w:sz="2" w:space="0" w:color="808080"/>
+              <w:insideH w:val="double" w:sz="2" w:space="0" w:color="808080"/>
+            </w:tcBorders>
+            <w:shd w:fill="FFFFFF" w:val="clear"/>
+            <w:tcMar>
+              <w:left w:w="-7" w:type="dxa"/>
+            </w:tcMar>
+            <w:vAlign w:val="center"/>
+          </w:tcPr>
+          <w:p>
+            <w:pPr>
+              <w:pStyle w:val="Style19"/>
+              <w:bidi w:val="0"/>
+              <w:spacing w:lineRule="auto" w:line="264"/>
+              <w:ind w:left="0" w:right="0" w:hanging="0"/>
+              <w:jc w:val="center"/>
+              <w:rPr>
+                <w:sz w:val="20"/>
+                <w:szCs w:val="20"/>
+              </w:rPr>
+            </w:pPr>
+            <w:r>
+              <w:rPr>
+                <w:b/>
+                <w:bCs/>
+                <w:sz w:val="20"/>
+                <w:szCs w:val="20"/>
+              </w:rPr>
+              <w:t>IRC</w:t>
+            </w:r>
+          </w:p>
+          <w:p>
+            <w:pPr>
+              <w:pStyle w:val="Style19"/>
+              <w:bidi w:val="0"/>
+              <w:spacing w:lineRule="auto" w:line="264"/>
+              <w:ind w:left="0" w:right="0" w:hanging="0"/>
+              <w:jc w:val="center"/>
+              <w:rPr>
+                <w:sz w:val="20"/>
+                <w:szCs w:val="20"/>
+              </w:rPr>
+            </w:pPr>
+            <w:r>
+              <w:rPr>
+                <w:b/>
+                <w:bCs/>
+                <w:sz w:val="20"/>
+                <w:szCs w:val="20"/>
+              </w:rPr>
+              <w:t>Gaussian 09</w:t>
+            </w:r>
+          </w:p>
+        </w:tc>
+        <w:tc>
+          <w:tcPr>
+            <w:tcW w:w="638" w:type="dxa"/>
+            <w:tcBorders>
+              <w:top w:val="double" w:sz="2" w:space="0" w:color="808080"/>
+              <w:left w:val="double" w:sz="2" w:space="0" w:color="808080"/>
+              <w:bottom w:val="double" w:sz="2" w:space="0" w:color="808080"/>
+              <w:insideH w:val="double" w:sz="2" w:space="0" w:color="808080"/>
+            </w:tcBorders>
+            <w:shd w:fill="FFFFFF" w:val="clear"/>
+            <w:tcMar>
+              <w:left w:w="-7" w:type="dxa"/>
+            </w:tcMar>
+            <w:vAlign w:val="center"/>
+          </w:tcPr>
+          <w:p>
+            <w:pPr>
+              <w:pStyle w:val="Style19"/>
+              <w:bidi w:val="0"/>
+              <w:spacing w:lineRule="auto" w:line="264"/>
+              <w:ind w:left="0" w:right="0" w:hanging="0"/>
+              <w:jc w:val="center"/>
+              <w:rPr>
+                <w:sz w:val="20"/>
+                <w:szCs w:val="20"/>
+              </w:rPr>
+            </w:pPr>
+            <w:r>
+              <w:rPr>
+                <w:b/>
+                <w:bCs/>
+                <w:sz w:val="20"/>
+                <w:szCs w:val="20"/>
+              </w:rPr>
+              <w:t>NEB</w:t>
+            </w:r>
+          </w:p>
+          <w:p>
+            <w:pPr>
+              <w:pStyle w:val="Style19"/>
+              <w:bidi w:val="0"/>
+              <w:spacing w:lineRule="auto" w:line="264"/>
+              <w:ind w:left="0" w:right="0" w:hanging="0"/>
+              <w:jc w:val="center"/>
+              <w:rPr>
+                <w:sz w:val="20"/>
+                <w:szCs w:val="20"/>
+              </w:rPr>
+            </w:pPr>
+            <w:r>
+              <w:rPr>
+                <w:b/>
+                <w:bCs/>
+                <w:sz w:val="20"/>
+                <w:szCs w:val="20"/>
+              </w:rPr>
+              <w:t>ORCA</w:t>
+            </w:r>
+          </w:p>
+        </w:tc>
+        <w:tc>
+          <w:tcPr>
+            <w:tcW w:w="2452" w:type="dxa"/>
             <w:vMerge w:val="continue"/>
-            <w:tcBorders>
-              <w:top w:val="double" w:sz="2" w:space="0" w:color="808080"/>
-              <w:left w:val="double" w:sz="2" w:space="0" w:color="808080"/>
-              <w:bottom w:val="double" w:sz="2" w:space="0" w:color="808080"/>
-              <w:insideH w:val="double" w:sz="2" w:space="0" w:color="808080"/>
-            </w:tcBorders>
-            <w:shd w:fill="FFFFFF" w:val="clear"/>
-            <w:tcMar>
-              <w:left w:w="-7" w:type="dxa"/>
-            </w:tcMar>
-            <w:vAlign w:val="center"/>
-          </w:tcPr>
-          <w:p>
-            <w:pPr>
-              <w:pStyle w:val="Style19"/>
-              <w:bidi w:val="0"/>
-              <w:spacing w:lineRule="auto" w:line="264"/>
-              <w:ind w:left="0" w:right="0" w:hanging="0"/>
-              <w:jc w:val="center"/>
-              <w:rPr>
-                <w:sz w:val="20"/>
-                <w:szCs w:val="20"/>
-              </w:rPr>
-            </w:pPr>
-            <w:r>
-              <w:rPr>
-                <w:sz w:val="20"/>
-                <w:szCs w:val="20"/>
-              </w:rPr>
-            </w:r>
-          </w:p>
-        </w:tc>
-        <w:tc>
-          <w:tcPr>
-            <w:tcW w:w="1985" w:type="dxa"/>
             <w:tcBorders>
               <w:top w:val="double" w:sz="2" w:space="0" w:color="808080"/>
               <w:left w:val="double" w:sz="2" w:space="0" w:color="808080"/>
@@ -826,7 +955,7 @@
         <w:trPr/>
         <w:tc>
           <w:tcPr>
-            <w:tcW w:w="450" w:type="dxa"/>
+            <w:tcW w:w="671" w:type="dxa"/>
             <w:tcBorders>
               <w:top w:val="double" w:sz="2" w:space="0" w:color="808080"/>
               <w:left w:val="double" w:sz="2" w:space="0" w:color="808080"/>
@@ -867,7 +996,7 @@
         </w:tc>
         <w:tc>
           <w:tcPr>
-            <w:tcW w:w="3461" w:type="dxa"/>
+            <w:tcW w:w="1769" w:type="dxa"/>
             <w:tcBorders>
               <w:top w:val="double" w:sz="2" w:space="0" w:color="808080"/>
               <w:left w:val="double" w:sz="2" w:space="0" w:color="808080"/>
@@ -1009,26 +1138,26 @@
         </w:tc>
         <w:tc>
           <w:tcPr>
-            <w:tcW w:w="1477" w:type="dxa"/>
-            <w:tcBorders>
-              <w:top w:val="double" w:sz="2" w:space="0" w:color="808080"/>
-              <w:left w:val="double" w:sz="2" w:space="0" w:color="808080"/>
-              <w:bottom w:val="double" w:sz="2" w:space="0" w:color="808080"/>
-              <w:insideH w:val="double" w:sz="2" w:space="0" w:color="808080"/>
-            </w:tcBorders>
-            <w:shd w:fill="FFFFFF" w:val="clear"/>
-            <w:tcMar>
-              <w:left w:w="-7" w:type="dxa"/>
-            </w:tcMar>
-            <w:vAlign w:val="center"/>
-          </w:tcPr>
-          <w:p>
-            <w:pPr>
-              <w:pStyle w:val="Style19"/>
-              <w:bidi w:val="0"/>
-              <w:spacing w:lineRule="auto" w:line="264"/>
-              <w:ind w:left="0" w:right="0" w:hanging="0"/>
-              <w:jc w:val="right"/>
+            <w:tcW w:w="1204" w:type="dxa"/>
+            <w:tcBorders>
+              <w:top w:val="double" w:sz="2" w:space="0" w:color="808080"/>
+              <w:left w:val="double" w:sz="2" w:space="0" w:color="808080"/>
+              <w:bottom w:val="double" w:sz="2" w:space="0" w:color="808080"/>
+              <w:insideH w:val="double" w:sz="2" w:space="0" w:color="808080"/>
+            </w:tcBorders>
+            <w:shd w:fill="FFFFFF" w:val="clear"/>
+            <w:tcMar>
+              <w:left w:w="-7" w:type="dxa"/>
+            </w:tcMar>
+            <w:vAlign w:val="center"/>
+          </w:tcPr>
+          <w:p>
+            <w:pPr>
+              <w:pStyle w:val="Style19"/>
+              <w:bidi w:val="0"/>
+              <w:spacing w:lineRule="auto" w:line="264"/>
+              <w:ind w:left="0" w:right="0" w:hanging="0"/>
+              <w:jc w:val="center"/>
               <w:rPr>
                 <w:rFonts w:ascii="FreeSans" w:hAnsi="FreeSans"/>
                 <w:sz w:val="20"/>
@@ -1075,27 +1204,26 @@
         </w:tc>
         <w:tc>
           <w:tcPr>
-            <w:tcW w:w="1586" w:type="dxa"/>
-            <w:gridSpan w:val="2"/>
-            <w:tcBorders>
-              <w:top w:val="double" w:sz="2" w:space="0" w:color="808080"/>
-              <w:left w:val="double" w:sz="2" w:space="0" w:color="808080"/>
-              <w:bottom w:val="double" w:sz="2" w:space="0" w:color="808080"/>
-              <w:insideH w:val="double" w:sz="2" w:space="0" w:color="808080"/>
-            </w:tcBorders>
-            <w:shd w:fill="FFFFFF" w:val="clear"/>
-            <w:tcMar>
-              <w:left w:w="-7" w:type="dxa"/>
-            </w:tcMar>
-            <w:vAlign w:val="center"/>
-          </w:tcPr>
-          <w:p>
-            <w:pPr>
-              <w:pStyle w:val="Style19"/>
-              <w:bidi w:val="0"/>
-              <w:spacing w:lineRule="auto" w:line="264"/>
-              <w:ind w:left="0" w:right="0" w:hanging="0"/>
-              <w:jc w:val="right"/>
+            <w:tcW w:w="1204" w:type="dxa"/>
+            <w:tcBorders>
+              <w:top w:val="double" w:sz="2" w:space="0" w:color="808080"/>
+              <w:left w:val="double" w:sz="2" w:space="0" w:color="808080"/>
+              <w:bottom w:val="double" w:sz="2" w:space="0" w:color="808080"/>
+              <w:insideH w:val="double" w:sz="2" w:space="0" w:color="808080"/>
+            </w:tcBorders>
+            <w:shd w:fill="FFFFFF" w:val="clear"/>
+            <w:tcMar>
+              <w:left w:w="-7" w:type="dxa"/>
+            </w:tcMar>
+            <w:vAlign w:val="center"/>
+          </w:tcPr>
+          <w:p>
+            <w:pPr>
+              <w:pStyle w:val="Style19"/>
+              <w:bidi w:val="0"/>
+              <w:spacing w:lineRule="auto" w:line="264"/>
+              <w:ind w:left="0" w:right="0" w:hanging="0"/>
+              <w:jc w:val="center"/>
               <w:rPr>
                 <w:rFonts w:ascii="FreeSans" w:hAnsi="FreeSans"/>
                 <w:sz w:val="20"/>
@@ -1152,35 +1280,27 @@
         </w:tc>
         <w:tc>
           <w:tcPr>
-            <w:tcW w:w="678" w:type="dxa"/>
-            <w:gridSpan w:val="2"/>
-            <w:tcBorders>
-              <w:top w:val="double" w:sz="2" w:space="0" w:color="808080"/>
-              <w:left w:val="double" w:sz="2" w:space="0" w:color="808080"/>
-              <w:bottom w:val="double" w:sz="2" w:space="0" w:color="808080"/>
-              <w:insideH w:val="double" w:sz="2" w:space="0" w:color="808080"/>
-            </w:tcBorders>
-            <w:shd w:fill="FFFFFF" w:val="clear"/>
-            <w:tcMar>
-              <w:left w:w="-7" w:type="dxa"/>
-            </w:tcMar>
-            <w:vAlign w:val="center"/>
-          </w:tcPr>
-          <w:p>
-            <w:pPr>
-              <w:pStyle w:val="Style19"/>
-              <w:bidi w:val="0"/>
-              <w:spacing w:lineRule="auto" w:line="264"/>
-              <w:ind w:left="0" w:right="0" w:hanging="0"/>
-              <w:jc w:val="center"/>
-              <w:rPr>
-                <w:rFonts w:ascii="FreeSans" w:hAnsi="FreeSans"/>
-                <w:b/>
-                <w:b/>
-                <w:bCs/>
-                <w:sz w:val="20"/>
-                <w:szCs w:val="20"/>
-              </w:rPr>
+            <w:tcW w:w="638" w:type="dxa"/>
+            <w:tcBorders>
+              <w:top w:val="double" w:sz="2" w:space="0" w:color="808080"/>
+              <w:left w:val="double" w:sz="2" w:space="0" w:color="808080"/>
+              <w:bottom w:val="double" w:sz="2" w:space="0" w:color="808080"/>
+              <w:insideH w:val="double" w:sz="2" w:space="0" w:color="808080"/>
+            </w:tcBorders>
+            <w:shd w:fill="FFFFFF" w:val="clear"/>
+            <w:tcMar>
+              <w:left w:w="-7" w:type="dxa"/>
+            </w:tcMar>
+            <w:vAlign w:val="center"/>
+          </w:tcPr>
+          <w:p>
+            <w:pPr>
+              <w:pStyle w:val="Style19"/>
+              <w:bidi w:val="0"/>
+              <w:spacing w:lineRule="auto" w:line="264"/>
+              <w:ind w:left="0" w:right="0" w:hanging="0"/>
+              <w:jc w:val="center"/>
+              <w:rPr/>
             </w:pPr>
             <w:r>
               <w:rPr>
@@ -1193,10 +1313,155 @@
               <w:t>9.9</w:t>
             </w:r>
           </w:p>
-        </w:tc>
-        <w:tc>
-          <w:tcPr>
-            <w:tcW w:w="1985" w:type="dxa"/>
+          <w:p>
+            <w:pPr>
+              <w:pStyle w:val="Style19"/>
+              <w:bidi w:val="0"/>
+              <w:spacing w:lineRule="auto" w:line="264"/>
+              <w:ind w:left="0" w:right="0" w:hanging="0"/>
+              <w:jc w:val="center"/>
+              <w:rPr>
+                <w:rFonts w:ascii="FreeSans" w:hAnsi="FreeSans"/>
+                <w:b/>
+                <w:b/>
+                <w:bCs/>
+                <w:sz w:val="20"/>
+                <w:szCs w:val="20"/>
+              </w:rPr>
+            </w:pPr>
+            <w:r>
+              <w:rPr/>
+            </w:r>
+          </w:p>
+        </w:tc>
+        <w:tc>
+          <w:tcPr>
+            <w:tcW w:w="1088" w:type="dxa"/>
+            <w:tcBorders>
+              <w:top w:val="double" w:sz="2" w:space="0" w:color="808080"/>
+              <w:left w:val="double" w:sz="2" w:space="0" w:color="808080"/>
+              <w:bottom w:val="double" w:sz="2" w:space="0" w:color="808080"/>
+              <w:insideH w:val="double" w:sz="2" w:space="0" w:color="808080"/>
+            </w:tcBorders>
+            <w:shd w:fill="FFFFFF" w:val="clear"/>
+            <w:tcMar>
+              <w:left w:w="-7" w:type="dxa"/>
+            </w:tcMar>
+            <w:vAlign w:val="center"/>
+          </w:tcPr>
+          <w:p>
+            <w:pPr>
+              <w:pStyle w:val="Style19"/>
+              <w:bidi w:val="0"/>
+              <w:spacing w:lineRule="auto" w:line="264"/>
+              <w:ind w:left="0" w:right="0" w:hanging="0"/>
+              <w:jc w:val="center"/>
+              <w:rPr>
+                <w:highlight w:val="yellow"/>
+              </w:rPr>
+            </w:pPr>
+            <w:r>
+              <w:rPr>
+                <w:rFonts w:ascii="FreeSans" w:hAnsi="FreeSans"/>
+                <w:b/>
+                <w:bCs/>
+                <w:sz w:val="20"/>
+                <w:szCs w:val="20"/>
+                <w:highlight w:val="yellow"/>
+              </w:rPr>
+              <w:t>9.9</w:t>
+            </w:r>
+          </w:p>
+          <w:p>
+            <w:pPr>
+              <w:pStyle w:val="Style19"/>
+              <w:bidi w:val="0"/>
+              <w:spacing w:lineRule="auto" w:line="264"/>
+              <w:ind w:left="0" w:right="0" w:hanging="0"/>
+              <w:jc w:val="center"/>
+              <w:rPr>
+                <w:rFonts w:ascii="FreeSans" w:hAnsi="FreeSans"/>
+                <w:b/>
+                <w:b/>
+                <w:bCs/>
+                <w:sz w:val="20"/>
+                <w:szCs w:val="20"/>
+              </w:rPr>
+            </w:pPr>
+            <w:r>
+              <w:rPr/>
+            </w:r>
+          </w:p>
+        </w:tc>
+        <w:tc>
+          <w:tcPr>
+            <w:tcW w:w="638" w:type="dxa"/>
+            <w:tcBorders>
+              <w:top w:val="double" w:sz="2" w:space="0" w:color="808080"/>
+              <w:left w:val="double" w:sz="2" w:space="0" w:color="808080"/>
+              <w:bottom w:val="double" w:sz="2" w:space="0" w:color="808080"/>
+              <w:insideH w:val="double" w:sz="2" w:space="0" w:color="808080"/>
+            </w:tcBorders>
+            <w:shd w:fill="FFFFFF" w:val="clear"/>
+            <w:tcMar>
+              <w:left w:w="-7" w:type="dxa"/>
+            </w:tcMar>
+            <w:vAlign w:val="center"/>
+          </w:tcPr>
+          <w:p>
+            <w:pPr>
+              <w:pStyle w:val="Style19"/>
+              <w:bidi w:val="0"/>
+              <w:spacing w:lineRule="auto" w:line="264"/>
+              <w:ind w:left="0" w:right="0" w:hanging="0"/>
+              <w:jc w:val="center"/>
+              <w:rPr/>
+            </w:pPr>
+            <w:r>
+              <w:rPr>
+                <w:rFonts w:ascii="FreeSans" w:hAnsi="FreeSans"/>
+                <w:b/>
+                <w:bCs/>
+                <w:sz w:val="20"/>
+                <w:szCs w:val="20"/>
+              </w:rPr>
+              <w:t>9.</w:t>
+            </w:r>
+            <w:r>
+              <w:rPr>
+                <w:rFonts w:ascii="FreeSans" w:hAnsi="FreeSans"/>
+                <w:b/>
+                <w:bCs/>
+                <w:sz w:val="20"/>
+                <w:szCs w:val="20"/>
+              </w:rPr>
+              <w:t>88</w:t>
+            </w:r>
+          </w:p>
+          <w:p>
+            <w:pPr>
+              <w:pStyle w:val="Style19"/>
+              <w:bidi w:val="0"/>
+              <w:spacing w:lineRule="auto" w:line="264"/>
+              <w:ind w:left="0" w:right="0" w:hanging="0"/>
+              <w:jc w:val="center"/>
+              <w:rPr>
+                <w:rFonts w:ascii="FreeSans" w:hAnsi="FreeSans"/>
+                <w:b/>
+                <w:b/>
+                <w:bCs/>
+                <w:sz w:val="20"/>
+                <w:szCs w:val="20"/>
+              </w:rPr>
+            </w:pPr>
+            <w:r>
+              <w:rPr/>
+            </w:r>
+          </w:p>
+        </w:tc>
+        <w:tc>
+          <w:tcPr>
+            <w:tcW w:w="2452" w:type="dxa"/>
             <w:tcBorders>
               <w:top w:val="double" w:sz="2" w:space="0" w:color="808080"/>
               <w:left w:val="double" w:sz="2" w:space="0" w:color="808080"/>
@@ -1261,7 +1526,7 @@
         <w:trPr/>
         <w:tc>
           <w:tcPr>
-            <w:tcW w:w="450" w:type="dxa"/>
+            <w:tcW w:w="671" w:type="dxa"/>
             <w:tcBorders>
               <w:top w:val="double" w:sz="2" w:space="0" w:color="808080"/>
               <w:left w:val="double" w:sz="2" w:space="0" w:color="808080"/>
@@ -1302,7 +1567,7 @@
         </w:tc>
         <w:tc>
           <w:tcPr>
-            <w:tcW w:w="3461" w:type="dxa"/>
+            <w:tcW w:w="1769" w:type="dxa"/>
             <w:tcBorders>
               <w:top w:val="double" w:sz="2" w:space="0" w:color="808080"/>
               <w:left w:val="double" w:sz="2" w:space="0" w:color="808080"/>
@@ -1444,26 +1709,26 @@
         </w:tc>
         <w:tc>
           <w:tcPr>
-            <w:tcW w:w="1477" w:type="dxa"/>
-            <w:tcBorders>
-              <w:top w:val="double" w:sz="2" w:space="0" w:color="808080"/>
-              <w:left w:val="double" w:sz="2" w:space="0" w:color="808080"/>
-              <w:bottom w:val="double" w:sz="2" w:space="0" w:color="808080"/>
-              <w:insideH w:val="double" w:sz="2" w:space="0" w:color="808080"/>
-            </w:tcBorders>
-            <w:shd w:fill="FFFFFF" w:val="clear"/>
-            <w:tcMar>
-              <w:left w:w="-7" w:type="dxa"/>
-            </w:tcMar>
-            <w:vAlign w:val="center"/>
-          </w:tcPr>
-          <w:p>
-            <w:pPr>
-              <w:pStyle w:val="Style19"/>
-              <w:bidi w:val="0"/>
-              <w:spacing w:lineRule="auto" w:line="264"/>
-              <w:ind w:left="0" w:right="0" w:hanging="0"/>
-              <w:jc w:val="right"/>
+            <w:tcW w:w="1204" w:type="dxa"/>
+            <w:tcBorders>
+              <w:top w:val="double" w:sz="2" w:space="0" w:color="808080"/>
+              <w:left w:val="double" w:sz="2" w:space="0" w:color="808080"/>
+              <w:bottom w:val="double" w:sz="2" w:space="0" w:color="808080"/>
+              <w:insideH w:val="double" w:sz="2" w:space="0" w:color="808080"/>
+            </w:tcBorders>
+            <w:shd w:fill="FFFFFF" w:val="clear"/>
+            <w:tcMar>
+              <w:left w:w="-7" w:type="dxa"/>
+            </w:tcMar>
+            <w:vAlign w:val="center"/>
+          </w:tcPr>
+          <w:p>
+            <w:pPr>
+              <w:pStyle w:val="Style19"/>
+              <w:bidi w:val="0"/>
+              <w:spacing w:lineRule="auto" w:line="264"/>
+              <w:ind w:left="0" w:right="0" w:hanging="0"/>
+              <w:jc w:val="center"/>
               <w:rPr>
                 <w:rFonts w:ascii="FreeSans" w:hAnsi="FreeSans"/>
                 <w:sz w:val="20"/>
@@ -1510,27 +1775,26 @@
         </w:tc>
         <w:tc>
           <w:tcPr>
-            <w:tcW w:w="1586" w:type="dxa"/>
-            <w:gridSpan w:val="2"/>
-            <w:tcBorders>
-              <w:top w:val="double" w:sz="2" w:space="0" w:color="808080"/>
-              <w:left w:val="double" w:sz="2" w:space="0" w:color="808080"/>
-              <w:bottom w:val="double" w:sz="2" w:space="0" w:color="808080"/>
-              <w:insideH w:val="double" w:sz="2" w:space="0" w:color="808080"/>
-            </w:tcBorders>
-            <w:shd w:fill="FFFFFF" w:val="clear"/>
-            <w:tcMar>
-              <w:left w:w="-7" w:type="dxa"/>
-            </w:tcMar>
-            <w:vAlign w:val="center"/>
-          </w:tcPr>
-          <w:p>
-            <w:pPr>
-              <w:pStyle w:val="Style19"/>
-              <w:bidi w:val="0"/>
-              <w:spacing w:lineRule="auto" w:line="264"/>
-              <w:ind w:left="0" w:right="0" w:hanging="0"/>
-              <w:jc w:val="right"/>
+            <w:tcW w:w="1204" w:type="dxa"/>
+            <w:tcBorders>
+              <w:top w:val="double" w:sz="2" w:space="0" w:color="808080"/>
+              <w:left w:val="double" w:sz="2" w:space="0" w:color="808080"/>
+              <w:bottom w:val="double" w:sz="2" w:space="0" w:color="808080"/>
+              <w:insideH w:val="double" w:sz="2" w:space="0" w:color="808080"/>
+            </w:tcBorders>
+            <w:shd w:fill="FFFFFF" w:val="clear"/>
+            <w:tcMar>
+              <w:left w:w="-7" w:type="dxa"/>
+            </w:tcMar>
+            <w:vAlign w:val="center"/>
+          </w:tcPr>
+          <w:p>
+            <w:pPr>
+              <w:pStyle w:val="Style19"/>
+              <w:bidi w:val="0"/>
+              <w:spacing w:lineRule="auto" w:line="264"/>
+              <w:ind w:left="0" w:right="0" w:hanging="0"/>
+              <w:jc w:val="center"/>
               <w:rPr>
                 <w:rFonts w:ascii="FreeSans" w:hAnsi="FreeSans"/>
                 <w:sz w:val="20"/>
@@ -1577,35 +1841,27 @@
         </w:tc>
         <w:tc>
           <w:tcPr>
-            <w:tcW w:w="678" w:type="dxa"/>
-            <w:gridSpan w:val="2"/>
-            <w:tcBorders>
-              <w:top w:val="double" w:sz="2" w:space="0" w:color="808080"/>
-              <w:left w:val="double" w:sz="2" w:space="0" w:color="808080"/>
-              <w:bottom w:val="double" w:sz="2" w:space="0" w:color="808080"/>
-              <w:insideH w:val="double" w:sz="2" w:space="0" w:color="808080"/>
-            </w:tcBorders>
-            <w:shd w:fill="FFFFFF" w:val="clear"/>
-            <w:tcMar>
-              <w:left w:w="-7" w:type="dxa"/>
-            </w:tcMar>
-            <w:vAlign w:val="center"/>
-          </w:tcPr>
-          <w:p>
-            <w:pPr>
-              <w:pStyle w:val="Style19"/>
-              <w:bidi w:val="0"/>
-              <w:spacing w:lineRule="auto" w:line="264"/>
-              <w:ind w:left="0" w:right="0" w:hanging="0"/>
-              <w:jc w:val="center"/>
-              <w:rPr>
-                <w:rFonts w:ascii="FreeSans" w:hAnsi="FreeSans"/>
-                <w:b/>
-                <w:b/>
-                <w:bCs/>
-                <w:sz w:val="20"/>
-                <w:szCs w:val="20"/>
-              </w:rPr>
+            <w:tcW w:w="638" w:type="dxa"/>
+            <w:tcBorders>
+              <w:top w:val="double" w:sz="2" w:space="0" w:color="808080"/>
+              <w:left w:val="double" w:sz="2" w:space="0" w:color="808080"/>
+              <w:bottom w:val="double" w:sz="2" w:space="0" w:color="808080"/>
+              <w:insideH w:val="double" w:sz="2" w:space="0" w:color="808080"/>
+            </w:tcBorders>
+            <w:shd w:fill="FFFFFF" w:val="clear"/>
+            <w:tcMar>
+              <w:left w:w="-7" w:type="dxa"/>
+            </w:tcMar>
+            <w:vAlign w:val="center"/>
+          </w:tcPr>
+          <w:p>
+            <w:pPr>
+              <w:pStyle w:val="Style19"/>
+              <w:bidi w:val="0"/>
+              <w:spacing w:lineRule="auto" w:line="264"/>
+              <w:ind w:left="0" w:right="0" w:hanging="0"/>
+              <w:jc w:val="center"/>
+              <w:rPr/>
             </w:pPr>
             <w:r>
               <w:rPr>
@@ -1621,7 +1877,99 @@
         </w:tc>
         <w:tc>
           <w:tcPr>
-            <w:tcW w:w="1985" w:type="dxa"/>
+            <w:tcW w:w="1088" w:type="dxa"/>
+            <w:tcBorders>
+              <w:top w:val="double" w:sz="2" w:space="0" w:color="808080"/>
+              <w:left w:val="double" w:sz="2" w:space="0" w:color="808080"/>
+              <w:bottom w:val="double" w:sz="2" w:space="0" w:color="808080"/>
+              <w:insideH w:val="double" w:sz="2" w:space="0" w:color="808080"/>
+            </w:tcBorders>
+            <w:shd w:fill="FFFFFF" w:val="clear"/>
+            <w:tcMar>
+              <w:left w:w="-7" w:type="dxa"/>
+            </w:tcMar>
+            <w:vAlign w:val="center"/>
+          </w:tcPr>
+          <w:p>
+            <w:pPr>
+              <w:pStyle w:val="Style19"/>
+              <w:bidi w:val="0"/>
+              <w:spacing w:lineRule="auto" w:line="264"/>
+              <w:ind w:left="0" w:right="0" w:hanging="0"/>
+              <w:jc w:val="center"/>
+              <w:rPr/>
+            </w:pPr>
+            <w:r>
+              <w:rPr>
+                <w:rFonts w:ascii="FreeSans" w:hAnsi="FreeSans"/>
+                <w:b/>
+                <w:bCs/>
+                <w:sz w:val="20"/>
+                <w:szCs w:val="20"/>
+              </w:rPr>
+              <w:t>18.</w:t>
+            </w:r>
+            <w:r>
+              <w:rPr>
+                <w:rFonts w:ascii="FreeSans" w:hAnsi="FreeSans"/>
+                <w:b/>
+                <w:bCs/>
+                <w:sz w:val="20"/>
+                <w:szCs w:val="20"/>
+              </w:rPr>
+              <w:t>43</w:t>
+            </w:r>
+          </w:p>
+        </w:tc>
+        <w:tc>
+          <w:tcPr>
+            <w:tcW w:w="638" w:type="dxa"/>
+            <w:tcBorders>
+              <w:top w:val="double" w:sz="2" w:space="0" w:color="808080"/>
+              <w:left w:val="double" w:sz="2" w:space="0" w:color="808080"/>
+              <w:bottom w:val="double" w:sz="2" w:space="0" w:color="808080"/>
+              <w:insideH w:val="double" w:sz="2" w:space="0" w:color="808080"/>
+            </w:tcBorders>
+            <w:shd w:fill="FFFFFF" w:val="clear"/>
+            <w:tcMar>
+              <w:left w:w="-7" w:type="dxa"/>
+            </w:tcMar>
+            <w:vAlign w:val="center"/>
+          </w:tcPr>
+          <w:p>
+            <w:pPr>
+              <w:pStyle w:val="Style19"/>
+              <w:bidi w:val="0"/>
+              <w:spacing w:lineRule="auto" w:line="264"/>
+              <w:ind w:left="0" w:right="0" w:hanging="0"/>
+              <w:jc w:val="center"/>
+              <w:rPr/>
+            </w:pPr>
+            <w:r>
+              <w:rPr>
+                <w:rFonts w:ascii="FreeSans" w:hAnsi="FreeSans"/>
+                <w:b/>
+                <w:bCs/>
+                <w:sz w:val="20"/>
+                <w:szCs w:val="20"/>
+              </w:rPr>
+              <w:t>18.5</w:t>
+            </w:r>
+            <w:r>
+              <w:rPr>
+                <w:rFonts w:ascii="FreeSans" w:hAnsi="FreeSans"/>
+                <w:b/>
+                <w:bCs/>
+                <w:sz w:val="20"/>
+                <w:szCs w:val="20"/>
+              </w:rPr>
+              <w:t>1</w:t>
+            </w:r>
+          </w:p>
+        </w:tc>
+        <w:tc>
+          <w:tcPr>
+            <w:tcW w:w="2452" w:type="dxa"/>
             <w:tcBorders>
               <w:top w:val="double" w:sz="2" w:space="0" w:color="808080"/>
               <w:left w:val="double" w:sz="2" w:space="0" w:color="808080"/>
@@ -1664,7 +2012,7 @@
         <w:trPr/>
         <w:tc>
           <w:tcPr>
-            <w:tcW w:w="450" w:type="dxa"/>
+            <w:tcW w:w="671" w:type="dxa"/>
             <w:tcBorders>
               <w:top w:val="double" w:sz="2" w:space="0" w:color="808080"/>
               <w:left w:val="double" w:sz="2" w:space="0" w:color="808080"/>
@@ -1705,7 +2053,7 @@
         </w:tc>
         <w:tc>
           <w:tcPr>
-            <w:tcW w:w="3461" w:type="dxa"/>
+            <w:tcW w:w="1769" w:type="dxa"/>
             <w:tcBorders>
               <w:top w:val="double" w:sz="2" w:space="0" w:color="808080"/>
               <w:left w:val="double" w:sz="2" w:space="0" w:color="808080"/>
@@ -1884,26 +2232,26 @@
         </w:tc>
         <w:tc>
           <w:tcPr>
-            <w:tcW w:w="1477" w:type="dxa"/>
-            <w:tcBorders>
-              <w:top w:val="double" w:sz="2" w:space="0" w:color="808080"/>
-              <w:left w:val="double" w:sz="2" w:space="0" w:color="808080"/>
-              <w:bottom w:val="double" w:sz="2" w:space="0" w:color="808080"/>
-              <w:insideH w:val="double" w:sz="2" w:space="0" w:color="808080"/>
-            </w:tcBorders>
-            <w:shd w:fill="FFFFFF" w:val="clear"/>
-            <w:tcMar>
-              <w:left w:w="-7" w:type="dxa"/>
-            </w:tcMar>
-            <w:vAlign w:val="center"/>
-          </w:tcPr>
-          <w:p>
-            <w:pPr>
-              <w:pStyle w:val="Style19"/>
-              <w:bidi w:val="0"/>
-              <w:spacing w:lineRule="auto" w:line="264"/>
-              <w:ind w:left="0" w:right="0" w:hanging="0"/>
-              <w:jc w:val="right"/>
+            <w:tcW w:w="1204" w:type="dxa"/>
+            <w:tcBorders>
+              <w:top w:val="double" w:sz="2" w:space="0" w:color="808080"/>
+              <w:left w:val="double" w:sz="2" w:space="0" w:color="808080"/>
+              <w:bottom w:val="double" w:sz="2" w:space="0" w:color="808080"/>
+              <w:insideH w:val="double" w:sz="2" w:space="0" w:color="808080"/>
+            </w:tcBorders>
+            <w:shd w:fill="FFFFFF" w:val="clear"/>
+            <w:tcMar>
+              <w:left w:w="-7" w:type="dxa"/>
+            </w:tcMar>
+            <w:vAlign w:val="center"/>
+          </w:tcPr>
+          <w:p>
+            <w:pPr>
+              <w:pStyle w:val="Style19"/>
+              <w:bidi w:val="0"/>
+              <w:spacing w:lineRule="auto" w:line="264"/>
+              <w:ind w:left="0" w:right="0" w:hanging="0"/>
+              <w:jc w:val="center"/>
               <w:rPr>
                 <w:rFonts w:ascii="FreeSans" w:hAnsi="FreeSans"/>
                 <w:sz w:val="20"/>
@@ -1950,27 +2298,26 @@
         </w:tc>
         <w:tc>
           <w:tcPr>
-            <w:tcW w:w="1586" w:type="dxa"/>
-            <w:gridSpan w:val="2"/>
-            <w:tcBorders>
-              <w:top w:val="double" w:sz="2" w:space="0" w:color="808080"/>
-              <w:left w:val="double" w:sz="2" w:space="0" w:color="808080"/>
-              <w:bottom w:val="double" w:sz="2" w:space="0" w:color="808080"/>
-              <w:insideH w:val="double" w:sz="2" w:space="0" w:color="808080"/>
-            </w:tcBorders>
-            <w:shd w:fill="FFFFFF" w:val="clear"/>
-            <w:tcMar>
-              <w:left w:w="-7" w:type="dxa"/>
-            </w:tcMar>
-            <w:vAlign w:val="center"/>
-          </w:tcPr>
-          <w:p>
-            <w:pPr>
-              <w:pStyle w:val="Style19"/>
-              <w:bidi w:val="0"/>
-              <w:spacing w:lineRule="auto" w:line="264"/>
-              <w:ind w:left="0" w:right="0" w:hanging="0"/>
-              <w:jc w:val="right"/>
+            <w:tcW w:w="1204" w:type="dxa"/>
+            <w:tcBorders>
+              <w:top w:val="double" w:sz="2" w:space="0" w:color="808080"/>
+              <w:left w:val="double" w:sz="2" w:space="0" w:color="808080"/>
+              <w:bottom w:val="double" w:sz="2" w:space="0" w:color="808080"/>
+              <w:insideH w:val="double" w:sz="2" w:space="0" w:color="808080"/>
+            </w:tcBorders>
+            <w:shd w:fill="FFFFFF" w:val="clear"/>
+            <w:tcMar>
+              <w:left w:w="-7" w:type="dxa"/>
+            </w:tcMar>
+            <w:vAlign w:val="center"/>
+          </w:tcPr>
+          <w:p>
+            <w:pPr>
+              <w:pStyle w:val="Style19"/>
+              <w:bidi w:val="0"/>
+              <w:spacing w:lineRule="auto" w:line="264"/>
+              <w:ind w:left="0" w:right="0" w:hanging="0"/>
+              <w:jc w:val="center"/>
               <w:rPr>
                 <w:rFonts w:ascii="FreeSans" w:hAnsi="FreeSans"/>
                 <w:sz w:val="20"/>
@@ -2017,35 +2364,27 @@
         </w:tc>
         <w:tc>
           <w:tcPr>
-            <w:tcW w:w="678" w:type="dxa"/>
-            <w:gridSpan w:val="2"/>
-            <w:tcBorders>
-              <w:top w:val="double" w:sz="2" w:space="0" w:color="808080"/>
-              <w:left w:val="double" w:sz="2" w:space="0" w:color="808080"/>
-              <w:bottom w:val="double" w:sz="2" w:space="0" w:color="808080"/>
-              <w:insideH w:val="double" w:sz="2" w:space="0" w:color="808080"/>
-            </w:tcBorders>
-            <w:shd w:fill="FFFFFF" w:val="clear"/>
-            <w:tcMar>
-              <w:left w:w="-7" w:type="dxa"/>
-            </w:tcMar>
-            <w:vAlign w:val="center"/>
-          </w:tcPr>
-          <w:p>
-            <w:pPr>
-              <w:pStyle w:val="Style19"/>
-              <w:bidi w:val="0"/>
-              <w:spacing w:lineRule="auto" w:line="264"/>
-              <w:ind w:left="0" w:right="0" w:hanging="0"/>
-              <w:jc w:val="center"/>
-              <w:rPr>
-                <w:rFonts w:ascii="FreeSans" w:hAnsi="FreeSans"/>
-                <w:b/>
-                <w:b/>
-                <w:bCs/>
-                <w:sz w:val="20"/>
-                <w:szCs w:val="20"/>
-              </w:rPr>
+            <w:tcW w:w="638" w:type="dxa"/>
+            <w:tcBorders>
+              <w:top w:val="double" w:sz="2" w:space="0" w:color="808080"/>
+              <w:left w:val="double" w:sz="2" w:space="0" w:color="808080"/>
+              <w:bottom w:val="double" w:sz="2" w:space="0" w:color="808080"/>
+              <w:insideH w:val="double" w:sz="2" w:space="0" w:color="808080"/>
+            </w:tcBorders>
+            <w:shd w:fill="FFFFFF" w:val="clear"/>
+            <w:tcMar>
+              <w:left w:w="-7" w:type="dxa"/>
+            </w:tcMar>
+            <w:vAlign w:val="center"/>
+          </w:tcPr>
+          <w:p>
+            <w:pPr>
+              <w:pStyle w:val="Style19"/>
+              <w:bidi w:val="0"/>
+              <w:spacing w:lineRule="auto" w:line="264"/>
+              <w:ind w:left="0" w:right="0" w:hanging="0"/>
+              <w:jc w:val="center"/>
+              <w:rPr/>
             </w:pPr>
             <w:r>
               <w:rPr>
@@ -2061,7 +2400,99 @@
         </w:tc>
         <w:tc>
           <w:tcPr>
-            <w:tcW w:w="1985" w:type="dxa"/>
+            <w:tcW w:w="1088" w:type="dxa"/>
+            <w:tcBorders>
+              <w:top w:val="double" w:sz="2" w:space="0" w:color="808080"/>
+              <w:left w:val="double" w:sz="2" w:space="0" w:color="808080"/>
+              <w:bottom w:val="double" w:sz="2" w:space="0" w:color="808080"/>
+              <w:insideH w:val="double" w:sz="2" w:space="0" w:color="808080"/>
+            </w:tcBorders>
+            <w:shd w:fill="FFFFFF" w:val="clear"/>
+            <w:tcMar>
+              <w:left w:w="-7" w:type="dxa"/>
+            </w:tcMar>
+            <w:vAlign w:val="center"/>
+          </w:tcPr>
+          <w:p>
+            <w:pPr>
+              <w:pStyle w:val="Style19"/>
+              <w:bidi w:val="0"/>
+              <w:spacing w:lineRule="auto" w:line="264"/>
+              <w:ind w:left="0" w:right="0" w:hanging="0"/>
+              <w:jc w:val="center"/>
+              <w:rPr/>
+            </w:pPr>
+            <w:r>
+              <w:rPr>
+                <w:rFonts w:ascii="FreeSans" w:hAnsi="FreeSans"/>
+                <w:b/>
+                <w:bCs/>
+                <w:sz w:val="20"/>
+                <w:szCs w:val="20"/>
+              </w:rPr>
+              <w:t>7.</w:t>
+            </w:r>
+            <w:r>
+              <w:rPr>
+                <w:rFonts w:ascii="FreeSans" w:hAnsi="FreeSans"/>
+                <w:b/>
+                <w:bCs/>
+                <w:sz w:val="20"/>
+                <w:szCs w:val="20"/>
+              </w:rPr>
+              <w:t>27</w:t>
+            </w:r>
+          </w:p>
+        </w:tc>
+        <w:tc>
+          <w:tcPr>
+            <w:tcW w:w="638" w:type="dxa"/>
+            <w:tcBorders>
+              <w:top w:val="double" w:sz="2" w:space="0" w:color="808080"/>
+              <w:left w:val="double" w:sz="2" w:space="0" w:color="808080"/>
+              <w:bottom w:val="double" w:sz="2" w:space="0" w:color="808080"/>
+              <w:insideH w:val="double" w:sz="2" w:space="0" w:color="808080"/>
+            </w:tcBorders>
+            <w:shd w:fill="FFFFFF" w:val="clear"/>
+            <w:tcMar>
+              <w:left w:w="-7" w:type="dxa"/>
+            </w:tcMar>
+            <w:vAlign w:val="center"/>
+          </w:tcPr>
+          <w:p>
+            <w:pPr>
+              <w:pStyle w:val="Style19"/>
+              <w:bidi w:val="0"/>
+              <w:spacing w:lineRule="auto" w:line="264"/>
+              <w:ind w:left="0" w:right="0" w:hanging="0"/>
+              <w:jc w:val="center"/>
+              <w:rPr/>
+            </w:pPr>
+            <w:r>
+              <w:rPr>
+                <w:rFonts w:ascii="FreeSans" w:hAnsi="FreeSans"/>
+                <w:b/>
+                <w:bCs/>
+                <w:sz w:val="20"/>
+                <w:szCs w:val="20"/>
+              </w:rPr>
+              <w:t>7.</w:t>
+            </w:r>
+            <w:r>
+              <w:rPr>
+                <w:rFonts w:ascii="FreeSans" w:hAnsi="FreeSans"/>
+                <w:b/>
+                <w:bCs/>
+                <w:sz w:val="20"/>
+                <w:szCs w:val="20"/>
+              </w:rPr>
+              <w:t>24</w:t>
+            </w:r>
+          </w:p>
+        </w:tc>
+        <w:tc>
+          <w:tcPr>
+            <w:tcW w:w="2452" w:type="dxa"/>
             <w:tcBorders>
               <w:top w:val="double" w:sz="2" w:space="0" w:color="808080"/>
               <w:left w:val="double" w:sz="2" w:space="0" w:color="808080"/>
@@ -2104,7 +2535,7 @@
         <w:trPr/>
         <w:tc>
           <w:tcPr>
-            <w:tcW w:w="450" w:type="dxa"/>
+            <w:tcW w:w="671" w:type="dxa"/>
             <w:tcBorders>
               <w:top w:val="double" w:sz="2" w:space="0" w:color="808080"/>
               <w:left w:val="double" w:sz="2" w:space="0" w:color="808080"/>
@@ -2145,7 +2576,7 @@
         </w:tc>
         <w:tc>
           <w:tcPr>
-            <w:tcW w:w="3461" w:type="dxa"/>
+            <w:tcW w:w="1769" w:type="dxa"/>
             <w:tcBorders>
               <w:top w:val="double" w:sz="2" w:space="0" w:color="808080"/>
               <w:left w:val="double" w:sz="2" w:space="0" w:color="808080"/>
@@ -2324,26 +2755,26 @@
         </w:tc>
         <w:tc>
           <w:tcPr>
-            <w:tcW w:w="1477" w:type="dxa"/>
-            <w:tcBorders>
-              <w:top w:val="double" w:sz="2" w:space="0" w:color="808080"/>
-              <w:left w:val="double" w:sz="2" w:space="0" w:color="808080"/>
-              <w:bottom w:val="double" w:sz="2" w:space="0" w:color="808080"/>
-              <w:insideH w:val="double" w:sz="2" w:space="0" w:color="808080"/>
-            </w:tcBorders>
-            <w:shd w:fill="FFFFFF" w:val="clear"/>
-            <w:tcMar>
-              <w:left w:w="-7" w:type="dxa"/>
-            </w:tcMar>
-            <w:vAlign w:val="center"/>
-          </w:tcPr>
-          <w:p>
-            <w:pPr>
-              <w:pStyle w:val="Style19"/>
-              <w:bidi w:val="0"/>
-              <w:spacing w:lineRule="auto" w:line="264"/>
-              <w:ind w:left="0" w:right="0" w:hanging="0"/>
-              <w:jc w:val="right"/>
+            <w:tcW w:w="1204" w:type="dxa"/>
+            <w:tcBorders>
+              <w:top w:val="double" w:sz="2" w:space="0" w:color="808080"/>
+              <w:left w:val="double" w:sz="2" w:space="0" w:color="808080"/>
+              <w:bottom w:val="double" w:sz="2" w:space="0" w:color="808080"/>
+              <w:insideH w:val="double" w:sz="2" w:space="0" w:color="808080"/>
+            </w:tcBorders>
+            <w:shd w:fill="FFFFFF" w:val="clear"/>
+            <w:tcMar>
+              <w:left w:w="-7" w:type="dxa"/>
+            </w:tcMar>
+            <w:vAlign w:val="center"/>
+          </w:tcPr>
+          <w:p>
+            <w:pPr>
+              <w:pStyle w:val="Style19"/>
+              <w:bidi w:val="0"/>
+              <w:spacing w:lineRule="auto" w:line="264"/>
+              <w:ind w:left="0" w:right="0" w:hanging="0"/>
+              <w:jc w:val="center"/>
               <w:rPr>
                 <w:rFonts w:ascii="FreeSans" w:hAnsi="FreeSans"/>
                 <w:sz w:val="20"/>
@@ -2390,27 +2821,26 @@
         </w:tc>
         <w:tc>
           <w:tcPr>
-            <w:tcW w:w="1586" w:type="dxa"/>
-            <w:gridSpan w:val="2"/>
-            <w:tcBorders>
-              <w:top w:val="double" w:sz="2" w:space="0" w:color="808080"/>
-              <w:left w:val="double" w:sz="2" w:space="0" w:color="808080"/>
-              <w:bottom w:val="double" w:sz="2" w:space="0" w:color="808080"/>
-              <w:insideH w:val="double" w:sz="2" w:space="0" w:color="808080"/>
-            </w:tcBorders>
-            <w:shd w:fill="FFFFFF" w:val="clear"/>
-            <w:tcMar>
-              <w:left w:w="-7" w:type="dxa"/>
-            </w:tcMar>
-            <w:vAlign w:val="center"/>
-          </w:tcPr>
-          <w:p>
-            <w:pPr>
-              <w:pStyle w:val="Style19"/>
-              <w:bidi w:val="0"/>
-              <w:spacing w:lineRule="auto" w:line="264"/>
-              <w:ind w:left="0" w:right="0" w:hanging="0"/>
-              <w:jc w:val="right"/>
+            <w:tcW w:w="1204" w:type="dxa"/>
+            <w:tcBorders>
+              <w:top w:val="double" w:sz="2" w:space="0" w:color="808080"/>
+              <w:left w:val="double" w:sz="2" w:space="0" w:color="808080"/>
+              <w:bottom w:val="double" w:sz="2" w:space="0" w:color="808080"/>
+              <w:insideH w:val="double" w:sz="2" w:space="0" w:color="808080"/>
+            </w:tcBorders>
+            <w:shd w:fill="FFFFFF" w:val="clear"/>
+            <w:tcMar>
+              <w:left w:w="-7" w:type="dxa"/>
+            </w:tcMar>
+            <w:vAlign w:val="center"/>
+          </w:tcPr>
+          <w:p>
+            <w:pPr>
+              <w:pStyle w:val="Style19"/>
+              <w:bidi w:val="0"/>
+              <w:spacing w:lineRule="auto" w:line="264"/>
+              <w:ind w:left="0" w:right="0" w:hanging="0"/>
+              <w:jc w:val="center"/>
               <w:rPr>
                 <w:rFonts w:ascii="FreeSans" w:hAnsi="FreeSans"/>
                 <w:sz w:val="20"/>
@@ -2457,35 +2887,27 @@
         </w:tc>
         <w:tc>
           <w:tcPr>
-            <w:tcW w:w="678" w:type="dxa"/>
-            <w:gridSpan w:val="2"/>
-            <w:tcBorders>
-              <w:top w:val="double" w:sz="2" w:space="0" w:color="808080"/>
-              <w:left w:val="double" w:sz="2" w:space="0" w:color="808080"/>
-              <w:bottom w:val="double" w:sz="2" w:space="0" w:color="808080"/>
-              <w:insideH w:val="double" w:sz="2" w:space="0" w:color="808080"/>
-            </w:tcBorders>
-            <w:shd w:fill="FFFFFF" w:val="clear"/>
-            <w:tcMar>
-              <w:left w:w="-7" w:type="dxa"/>
-            </w:tcMar>
-            <w:vAlign w:val="center"/>
-          </w:tcPr>
-          <w:p>
-            <w:pPr>
-              <w:pStyle w:val="Style19"/>
-              <w:bidi w:val="0"/>
-              <w:spacing w:lineRule="auto" w:line="264"/>
-              <w:ind w:left="0" w:right="0" w:hanging="0"/>
-              <w:jc w:val="center"/>
-              <w:rPr>
-                <w:rFonts w:ascii="FreeSans" w:hAnsi="FreeSans"/>
-                <w:b/>
-                <w:b/>
-                <w:bCs/>
-                <w:sz w:val="20"/>
-                <w:szCs w:val="20"/>
-              </w:rPr>
+            <w:tcW w:w="638" w:type="dxa"/>
+            <w:tcBorders>
+              <w:top w:val="double" w:sz="2" w:space="0" w:color="808080"/>
+              <w:left w:val="double" w:sz="2" w:space="0" w:color="808080"/>
+              <w:bottom w:val="double" w:sz="2" w:space="0" w:color="808080"/>
+              <w:insideH w:val="double" w:sz="2" w:space="0" w:color="808080"/>
+            </w:tcBorders>
+            <w:shd w:fill="FFFFFF" w:val="clear"/>
+            <w:tcMar>
+              <w:left w:w="-7" w:type="dxa"/>
+            </w:tcMar>
+            <w:vAlign w:val="center"/>
+          </w:tcPr>
+          <w:p>
+            <w:pPr>
+              <w:pStyle w:val="Style19"/>
+              <w:bidi w:val="0"/>
+              <w:spacing w:lineRule="auto" w:line="264"/>
+              <w:ind w:left="0" w:right="0" w:hanging="0"/>
+              <w:jc w:val="center"/>
+              <w:rPr/>
             </w:pPr>
             <w:r>
               <w:rPr>
@@ -2501,7 +2923,99 @@
         </w:tc>
         <w:tc>
           <w:tcPr>
-            <w:tcW w:w="1985" w:type="dxa"/>
+            <w:tcW w:w="1088" w:type="dxa"/>
+            <w:tcBorders>
+              <w:top w:val="double" w:sz="2" w:space="0" w:color="808080"/>
+              <w:left w:val="double" w:sz="2" w:space="0" w:color="808080"/>
+              <w:bottom w:val="double" w:sz="2" w:space="0" w:color="808080"/>
+              <w:insideH w:val="double" w:sz="2" w:space="0" w:color="808080"/>
+            </w:tcBorders>
+            <w:shd w:fill="FFFFFF" w:val="clear"/>
+            <w:tcMar>
+              <w:left w:w="-7" w:type="dxa"/>
+            </w:tcMar>
+            <w:vAlign w:val="center"/>
+          </w:tcPr>
+          <w:p>
+            <w:pPr>
+              <w:pStyle w:val="Style19"/>
+              <w:bidi w:val="0"/>
+              <w:spacing w:lineRule="auto" w:line="264"/>
+              <w:ind w:left="0" w:right="0" w:hanging="0"/>
+              <w:jc w:val="center"/>
+              <w:rPr/>
+            </w:pPr>
+            <w:r>
+              <w:rPr>
+                <w:rFonts w:ascii="FreeSans" w:hAnsi="FreeSans"/>
+                <w:b/>
+                <w:bCs/>
+                <w:sz w:val="20"/>
+                <w:szCs w:val="20"/>
+              </w:rPr>
+              <w:t>8.</w:t>
+            </w:r>
+            <w:r>
+              <w:rPr>
+                <w:rFonts w:ascii="FreeSans" w:hAnsi="FreeSans"/>
+                <w:b/>
+                <w:bCs/>
+                <w:sz w:val="20"/>
+                <w:szCs w:val="20"/>
+              </w:rPr>
+              <w:t>45</w:t>
+            </w:r>
+          </w:p>
+        </w:tc>
+        <w:tc>
+          <w:tcPr>
+            <w:tcW w:w="638" w:type="dxa"/>
+            <w:tcBorders>
+              <w:top w:val="double" w:sz="2" w:space="0" w:color="808080"/>
+              <w:left w:val="double" w:sz="2" w:space="0" w:color="808080"/>
+              <w:bottom w:val="double" w:sz="2" w:space="0" w:color="808080"/>
+              <w:insideH w:val="double" w:sz="2" w:space="0" w:color="808080"/>
+            </w:tcBorders>
+            <w:shd w:fill="FFFFFF" w:val="clear"/>
+            <w:tcMar>
+              <w:left w:w="-7" w:type="dxa"/>
+            </w:tcMar>
+            <w:vAlign w:val="center"/>
+          </w:tcPr>
+          <w:p>
+            <w:pPr>
+              <w:pStyle w:val="Style19"/>
+              <w:bidi w:val="0"/>
+              <w:spacing w:lineRule="auto" w:line="264"/>
+              <w:ind w:left="0" w:right="0" w:hanging="0"/>
+              <w:jc w:val="center"/>
+              <w:rPr/>
+            </w:pPr>
+            <w:r>
+              <w:rPr>
+                <w:rFonts w:ascii="FreeSans" w:hAnsi="FreeSans"/>
+                <w:b/>
+                <w:bCs/>
+                <w:sz w:val="20"/>
+                <w:szCs w:val="20"/>
+              </w:rPr>
+              <w:t>8.</w:t>
+            </w:r>
+            <w:r>
+              <w:rPr>
+                <w:rFonts w:ascii="FreeSans" w:hAnsi="FreeSans"/>
+                <w:b/>
+                <w:bCs/>
+                <w:sz w:val="20"/>
+                <w:szCs w:val="20"/>
+              </w:rPr>
+              <w:t>46</w:t>
+            </w:r>
+          </w:p>
+        </w:tc>
+        <w:tc>
+          <w:tcPr>
+            <w:tcW w:w="2452" w:type="dxa"/>
             <w:tcBorders>
               <w:top w:val="double" w:sz="2" w:space="0" w:color="808080"/>
               <w:left w:val="double" w:sz="2" w:space="0" w:color="808080"/>
@@ -2544,7 +3058,7 @@
         <w:trPr/>
         <w:tc>
           <w:tcPr>
-            <w:tcW w:w="450" w:type="dxa"/>
+            <w:tcW w:w="671" w:type="dxa"/>
             <w:tcBorders>
               <w:top w:val="double" w:sz="2" w:space="0" w:color="808080"/>
               <w:left w:val="double" w:sz="2" w:space="0" w:color="808080"/>
@@ -2585,7 +3099,7 @@
         </w:tc>
         <w:tc>
           <w:tcPr>
-            <w:tcW w:w="3461" w:type="dxa"/>
+            <w:tcW w:w="1769" w:type="dxa"/>
             <w:tcBorders>
               <w:top w:val="double" w:sz="2" w:space="0" w:color="808080"/>
               <w:left w:val="double" w:sz="2" w:space="0" w:color="808080"/>
@@ -2764,26 +3278,26 @@
         </w:tc>
         <w:tc>
           <w:tcPr>
-            <w:tcW w:w="1477" w:type="dxa"/>
-            <w:tcBorders>
-              <w:top w:val="double" w:sz="2" w:space="0" w:color="808080"/>
-              <w:left w:val="double" w:sz="2" w:space="0" w:color="808080"/>
-              <w:bottom w:val="double" w:sz="2" w:space="0" w:color="808080"/>
-              <w:insideH w:val="double" w:sz="2" w:space="0" w:color="808080"/>
-            </w:tcBorders>
-            <w:shd w:fill="FFFFFF" w:val="clear"/>
-            <w:tcMar>
-              <w:left w:w="-7" w:type="dxa"/>
-            </w:tcMar>
-            <w:vAlign w:val="center"/>
-          </w:tcPr>
-          <w:p>
-            <w:pPr>
-              <w:pStyle w:val="Style19"/>
-              <w:bidi w:val="0"/>
-              <w:spacing w:lineRule="auto" w:line="264"/>
-              <w:ind w:left="0" w:right="0" w:hanging="0"/>
-              <w:jc w:val="right"/>
+            <w:tcW w:w="1204" w:type="dxa"/>
+            <w:tcBorders>
+              <w:top w:val="double" w:sz="2" w:space="0" w:color="808080"/>
+              <w:left w:val="double" w:sz="2" w:space="0" w:color="808080"/>
+              <w:bottom w:val="double" w:sz="2" w:space="0" w:color="808080"/>
+              <w:insideH w:val="double" w:sz="2" w:space="0" w:color="808080"/>
+            </w:tcBorders>
+            <w:shd w:fill="FFFFFF" w:val="clear"/>
+            <w:tcMar>
+              <w:left w:w="-7" w:type="dxa"/>
+            </w:tcMar>
+            <w:vAlign w:val="center"/>
+          </w:tcPr>
+          <w:p>
+            <w:pPr>
+              <w:pStyle w:val="Style19"/>
+              <w:bidi w:val="0"/>
+              <w:spacing w:lineRule="auto" w:line="264"/>
+              <w:ind w:left="0" w:right="0" w:hanging="0"/>
+              <w:jc w:val="center"/>
               <w:rPr>
                 <w:rFonts w:ascii="FreeSans" w:hAnsi="FreeSans"/>
                 <w:sz w:val="20"/>
@@ -2830,27 +3344,26 @@
         </w:tc>
         <w:tc>
           <w:tcPr>
-            <w:tcW w:w="1586" w:type="dxa"/>
-            <w:gridSpan w:val="2"/>
-            <w:tcBorders>
-              <w:top w:val="double" w:sz="2" w:space="0" w:color="808080"/>
-              <w:left w:val="double" w:sz="2" w:space="0" w:color="808080"/>
-              <w:bottom w:val="double" w:sz="2" w:space="0" w:color="808080"/>
-              <w:insideH w:val="double" w:sz="2" w:space="0" w:color="808080"/>
-            </w:tcBorders>
-            <w:shd w:fill="FFFFFF" w:val="clear"/>
-            <w:tcMar>
-              <w:left w:w="-7" w:type="dxa"/>
-            </w:tcMar>
-            <w:vAlign w:val="center"/>
-          </w:tcPr>
-          <w:p>
-            <w:pPr>
-              <w:pStyle w:val="Style19"/>
-              <w:bidi w:val="0"/>
-              <w:spacing w:lineRule="auto" w:line="264"/>
-              <w:ind w:left="0" w:right="0" w:hanging="0"/>
-              <w:jc w:val="right"/>
+            <w:tcW w:w="1204" w:type="dxa"/>
+            <w:tcBorders>
+              <w:top w:val="double" w:sz="2" w:space="0" w:color="808080"/>
+              <w:left w:val="double" w:sz="2" w:space="0" w:color="808080"/>
+              <w:bottom w:val="double" w:sz="2" w:space="0" w:color="808080"/>
+              <w:insideH w:val="double" w:sz="2" w:space="0" w:color="808080"/>
+            </w:tcBorders>
+            <w:shd w:fill="FFFFFF" w:val="clear"/>
+            <w:tcMar>
+              <w:left w:w="-7" w:type="dxa"/>
+            </w:tcMar>
+            <w:vAlign w:val="center"/>
+          </w:tcPr>
+          <w:p>
+            <w:pPr>
+              <w:pStyle w:val="Style19"/>
+              <w:bidi w:val="0"/>
+              <w:spacing w:lineRule="auto" w:line="264"/>
+              <w:ind w:left="0" w:right="0" w:hanging="0"/>
+              <w:jc w:val="center"/>
               <w:rPr>
                 <w:rFonts w:ascii="FreeSans" w:hAnsi="FreeSans"/>
                 <w:sz w:val="20"/>
@@ -2897,35 +3410,27 @@
         </w:tc>
         <w:tc>
           <w:tcPr>
-            <w:tcW w:w="678" w:type="dxa"/>
-            <w:gridSpan w:val="2"/>
-            <w:tcBorders>
-              <w:top w:val="double" w:sz="2" w:space="0" w:color="808080"/>
-              <w:left w:val="double" w:sz="2" w:space="0" w:color="808080"/>
-              <w:bottom w:val="double" w:sz="2" w:space="0" w:color="808080"/>
-              <w:insideH w:val="double" w:sz="2" w:space="0" w:color="808080"/>
-            </w:tcBorders>
-            <w:shd w:fill="FFFFFF" w:val="clear"/>
-            <w:tcMar>
-              <w:left w:w="-7" w:type="dxa"/>
-            </w:tcMar>
-            <w:vAlign w:val="center"/>
-          </w:tcPr>
-          <w:p>
-            <w:pPr>
-              <w:pStyle w:val="Style19"/>
-              <w:bidi w:val="0"/>
-              <w:spacing w:lineRule="auto" w:line="264"/>
-              <w:ind w:left="0" w:right="0" w:hanging="0"/>
-              <w:jc w:val="center"/>
-              <w:rPr>
-                <w:rFonts w:ascii="FreeSans" w:hAnsi="FreeSans"/>
-                <w:b/>
-                <w:b/>
-                <w:bCs/>
-                <w:sz w:val="20"/>
-                <w:szCs w:val="20"/>
-              </w:rPr>
+            <w:tcW w:w="638" w:type="dxa"/>
+            <w:tcBorders>
+              <w:top w:val="double" w:sz="2" w:space="0" w:color="808080"/>
+              <w:left w:val="double" w:sz="2" w:space="0" w:color="808080"/>
+              <w:bottom w:val="double" w:sz="2" w:space="0" w:color="808080"/>
+              <w:insideH w:val="double" w:sz="2" w:space="0" w:color="808080"/>
+            </w:tcBorders>
+            <w:shd w:fill="FFFFFF" w:val="clear"/>
+            <w:tcMar>
+              <w:left w:w="-7" w:type="dxa"/>
+            </w:tcMar>
+            <w:vAlign w:val="center"/>
+          </w:tcPr>
+          <w:p>
+            <w:pPr>
+              <w:pStyle w:val="Style19"/>
+              <w:bidi w:val="0"/>
+              <w:spacing w:lineRule="auto" w:line="264"/>
+              <w:ind w:left="0" w:right="0" w:hanging="0"/>
+              <w:jc w:val="center"/>
+              <w:rPr/>
             </w:pPr>
             <w:r>
               <w:rPr>
@@ -2941,7 +3446,99 @@
         </w:tc>
         <w:tc>
           <w:tcPr>
-            <w:tcW w:w="1985" w:type="dxa"/>
+            <w:tcW w:w="1088" w:type="dxa"/>
+            <w:tcBorders>
+              <w:top w:val="double" w:sz="2" w:space="0" w:color="808080"/>
+              <w:left w:val="double" w:sz="2" w:space="0" w:color="808080"/>
+              <w:bottom w:val="double" w:sz="2" w:space="0" w:color="808080"/>
+              <w:insideH w:val="double" w:sz="2" w:space="0" w:color="808080"/>
+            </w:tcBorders>
+            <w:shd w:fill="FFFFFF" w:val="clear"/>
+            <w:tcMar>
+              <w:left w:w="-7" w:type="dxa"/>
+            </w:tcMar>
+            <w:vAlign w:val="center"/>
+          </w:tcPr>
+          <w:p>
+            <w:pPr>
+              <w:pStyle w:val="Style19"/>
+              <w:bidi w:val="0"/>
+              <w:spacing w:lineRule="auto" w:line="264"/>
+              <w:ind w:left="0" w:right="0" w:hanging="0"/>
+              <w:jc w:val="center"/>
+              <w:rPr/>
+            </w:pPr>
+            <w:r>
+              <w:rPr>
+                <w:rFonts w:ascii="FreeSans" w:hAnsi="FreeSans"/>
+                <w:b/>
+                <w:bCs/>
+                <w:sz w:val="20"/>
+                <w:szCs w:val="20"/>
+              </w:rPr>
+              <w:t>7.</w:t>
+            </w:r>
+            <w:r>
+              <w:rPr>
+                <w:rFonts w:ascii="FreeSans" w:hAnsi="FreeSans"/>
+                <w:b/>
+                <w:bCs/>
+                <w:sz w:val="20"/>
+                <w:szCs w:val="20"/>
+              </w:rPr>
+              <w:t>51</w:t>
+            </w:r>
+          </w:p>
+        </w:tc>
+        <w:tc>
+          <w:tcPr>
+            <w:tcW w:w="638" w:type="dxa"/>
+            <w:tcBorders>
+              <w:top w:val="double" w:sz="2" w:space="0" w:color="808080"/>
+              <w:left w:val="double" w:sz="2" w:space="0" w:color="808080"/>
+              <w:bottom w:val="double" w:sz="2" w:space="0" w:color="808080"/>
+              <w:insideH w:val="double" w:sz="2" w:space="0" w:color="808080"/>
+            </w:tcBorders>
+            <w:shd w:fill="FFFFFF" w:val="clear"/>
+            <w:tcMar>
+              <w:left w:w="-7" w:type="dxa"/>
+            </w:tcMar>
+            <w:vAlign w:val="center"/>
+          </w:tcPr>
+          <w:p>
+            <w:pPr>
+              <w:pStyle w:val="Style19"/>
+              <w:bidi w:val="0"/>
+              <w:spacing w:lineRule="auto" w:line="264"/>
+              <w:ind w:left="0" w:right="0" w:hanging="0"/>
+              <w:jc w:val="center"/>
+              <w:rPr/>
+            </w:pPr>
+            <w:r>
+              <w:rPr>
+                <w:rFonts w:ascii="FreeSans" w:hAnsi="FreeSans"/>
+                <w:b/>
+                <w:bCs/>
+                <w:sz w:val="20"/>
+                <w:szCs w:val="20"/>
+              </w:rPr>
+              <w:t>7.</w:t>
+            </w:r>
+            <w:r>
+              <w:rPr>
+                <w:rFonts w:ascii="FreeSans" w:hAnsi="FreeSans"/>
+                <w:b/>
+                <w:bCs/>
+                <w:sz w:val="20"/>
+                <w:szCs w:val="20"/>
+              </w:rPr>
+              <w:t>49</w:t>
+            </w:r>
+          </w:p>
+        </w:tc>
+        <w:tc>
+          <w:tcPr>
+            <w:tcW w:w="2452" w:type="dxa"/>
             <w:tcBorders>
               <w:top w:val="double" w:sz="2" w:space="0" w:color="808080"/>
               <w:left w:val="double" w:sz="2" w:space="0" w:color="808080"/>
@@ -2984,7 +3581,7 @@
         <w:trPr/>
         <w:tc>
           <w:tcPr>
-            <w:tcW w:w="450" w:type="dxa"/>
+            <w:tcW w:w="671" w:type="dxa"/>
             <w:tcBorders>
               <w:top w:val="double" w:sz="2" w:space="0" w:color="808080"/>
               <w:left w:val="double" w:sz="2" w:space="0" w:color="808080"/>
@@ -3025,7 +3622,7 @@
         </w:tc>
         <w:tc>
           <w:tcPr>
-            <w:tcW w:w="3461" w:type="dxa"/>
+            <w:tcW w:w="1769" w:type="dxa"/>
             <w:tcBorders>
               <w:top w:val="double" w:sz="2" w:space="0" w:color="808080"/>
               <w:left w:val="double" w:sz="2" w:space="0" w:color="808080"/>
@@ -3204,26 +3801,26 @@
         </w:tc>
         <w:tc>
           <w:tcPr>
-            <w:tcW w:w="1477" w:type="dxa"/>
-            <w:tcBorders>
-              <w:top w:val="double" w:sz="2" w:space="0" w:color="808080"/>
-              <w:left w:val="double" w:sz="2" w:space="0" w:color="808080"/>
-              <w:bottom w:val="double" w:sz="2" w:space="0" w:color="808080"/>
-              <w:insideH w:val="double" w:sz="2" w:space="0" w:color="808080"/>
-            </w:tcBorders>
-            <w:shd w:fill="FFFFFF" w:val="clear"/>
-            <w:tcMar>
-              <w:left w:w="-7" w:type="dxa"/>
-            </w:tcMar>
-            <w:vAlign w:val="center"/>
-          </w:tcPr>
-          <w:p>
-            <w:pPr>
-              <w:pStyle w:val="Style19"/>
-              <w:bidi w:val="0"/>
-              <w:spacing w:lineRule="auto" w:line="264"/>
-              <w:ind w:left="0" w:right="0" w:hanging="0"/>
-              <w:jc w:val="right"/>
+            <w:tcW w:w="1204" w:type="dxa"/>
+            <w:tcBorders>
+              <w:top w:val="double" w:sz="2" w:space="0" w:color="808080"/>
+              <w:left w:val="double" w:sz="2" w:space="0" w:color="808080"/>
+              <w:bottom w:val="double" w:sz="2" w:space="0" w:color="808080"/>
+              <w:insideH w:val="double" w:sz="2" w:space="0" w:color="808080"/>
+            </w:tcBorders>
+            <w:shd w:fill="FFFFFF" w:val="clear"/>
+            <w:tcMar>
+              <w:left w:w="-7" w:type="dxa"/>
+            </w:tcMar>
+            <w:vAlign w:val="center"/>
+          </w:tcPr>
+          <w:p>
+            <w:pPr>
+              <w:pStyle w:val="Style19"/>
+              <w:bidi w:val="0"/>
+              <w:spacing w:lineRule="auto" w:line="264"/>
+              <w:ind w:left="0" w:right="0" w:hanging="0"/>
+              <w:jc w:val="center"/>
               <w:rPr>
                 <w:rFonts w:ascii="FreeSans" w:hAnsi="FreeSans"/>
                 <w:sz w:val="20"/>
@@ -3270,27 +3867,26 @@
         </w:tc>
         <w:tc>
           <w:tcPr>
-            <w:tcW w:w="1586" w:type="dxa"/>
-            <w:gridSpan w:val="2"/>
-            <w:tcBorders>
-              <w:top w:val="double" w:sz="2" w:space="0" w:color="808080"/>
-              <w:left w:val="double" w:sz="2" w:space="0" w:color="808080"/>
-              <w:bottom w:val="double" w:sz="2" w:space="0" w:color="808080"/>
-              <w:insideH w:val="double" w:sz="2" w:space="0" w:color="808080"/>
-            </w:tcBorders>
-            <w:shd w:fill="FFFFFF" w:val="clear"/>
-            <w:tcMar>
-              <w:left w:w="-7" w:type="dxa"/>
-            </w:tcMar>
-            <w:vAlign w:val="center"/>
-          </w:tcPr>
-          <w:p>
-            <w:pPr>
-              <w:pStyle w:val="Style19"/>
-              <w:bidi w:val="0"/>
-              <w:spacing w:lineRule="auto" w:line="264"/>
-              <w:ind w:left="0" w:right="0" w:hanging="0"/>
-              <w:jc w:val="right"/>
+            <w:tcW w:w="1204" w:type="dxa"/>
+            <w:tcBorders>
+              <w:top w:val="double" w:sz="2" w:space="0" w:color="808080"/>
+              <w:left w:val="double" w:sz="2" w:space="0" w:color="808080"/>
+              <w:bottom w:val="double" w:sz="2" w:space="0" w:color="808080"/>
+              <w:insideH w:val="double" w:sz="2" w:space="0" w:color="808080"/>
+            </w:tcBorders>
+            <w:shd w:fill="FFFFFF" w:val="clear"/>
+            <w:tcMar>
+              <w:left w:w="-7" w:type="dxa"/>
+            </w:tcMar>
+            <w:vAlign w:val="center"/>
+          </w:tcPr>
+          <w:p>
+            <w:pPr>
+              <w:pStyle w:val="Style19"/>
+              <w:bidi w:val="0"/>
+              <w:spacing w:lineRule="auto" w:line="264"/>
+              <w:ind w:left="0" w:right="0" w:hanging="0"/>
+              <w:jc w:val="center"/>
               <w:rPr>
                 <w:rFonts w:ascii="FreeSans" w:hAnsi="FreeSans"/>
                 <w:sz w:val="20"/>
@@ -3337,35 +3933,27 @@
         </w:tc>
         <w:tc>
           <w:tcPr>
-            <w:tcW w:w="678" w:type="dxa"/>
-            <w:gridSpan w:val="2"/>
-            <w:tcBorders>
-              <w:top w:val="double" w:sz="2" w:space="0" w:color="808080"/>
-              <w:left w:val="double" w:sz="2" w:space="0" w:color="808080"/>
-              <w:bottom w:val="double" w:sz="2" w:space="0" w:color="808080"/>
-              <w:insideH w:val="double" w:sz="2" w:space="0" w:color="808080"/>
-            </w:tcBorders>
-            <w:shd w:fill="FFFFFF" w:val="clear"/>
-            <w:tcMar>
-              <w:left w:w="-7" w:type="dxa"/>
-            </w:tcMar>
-            <w:vAlign w:val="center"/>
-          </w:tcPr>
-          <w:p>
-            <w:pPr>
-              <w:pStyle w:val="Style19"/>
-              <w:bidi w:val="0"/>
-              <w:spacing w:lineRule="auto" w:line="264"/>
-              <w:ind w:left="0" w:right="0" w:hanging="0"/>
-              <w:jc w:val="center"/>
-              <w:rPr>
-                <w:rFonts w:ascii="FreeSans" w:hAnsi="FreeSans"/>
-                <w:b/>
-                <w:b/>
-                <w:bCs/>
-                <w:sz w:val="20"/>
-                <w:szCs w:val="20"/>
-              </w:rPr>
+            <w:tcW w:w="638" w:type="dxa"/>
+            <w:tcBorders>
+              <w:top w:val="double" w:sz="2" w:space="0" w:color="808080"/>
+              <w:left w:val="double" w:sz="2" w:space="0" w:color="808080"/>
+              <w:bottom w:val="double" w:sz="2" w:space="0" w:color="808080"/>
+              <w:insideH w:val="double" w:sz="2" w:space="0" w:color="808080"/>
+            </w:tcBorders>
+            <w:shd w:fill="FFFFFF" w:val="clear"/>
+            <w:tcMar>
+              <w:left w:w="-7" w:type="dxa"/>
+            </w:tcMar>
+            <w:vAlign w:val="center"/>
+          </w:tcPr>
+          <w:p>
+            <w:pPr>
+              <w:pStyle w:val="Style19"/>
+              <w:bidi w:val="0"/>
+              <w:spacing w:lineRule="auto" w:line="264"/>
+              <w:ind w:left="0" w:right="0" w:hanging="0"/>
+              <w:jc w:val="center"/>
+              <w:rPr/>
             </w:pPr>
             <w:r>
               <w:rPr>
@@ -3381,7 +3969,109 @@
         </w:tc>
         <w:tc>
           <w:tcPr>
-            <w:tcW w:w="1985" w:type="dxa"/>
+            <w:tcW w:w="1088" w:type="dxa"/>
+            <w:tcBorders>
+              <w:top w:val="double" w:sz="2" w:space="0" w:color="808080"/>
+              <w:left w:val="double" w:sz="2" w:space="0" w:color="808080"/>
+              <w:bottom w:val="double" w:sz="2" w:space="0" w:color="808080"/>
+              <w:insideH w:val="double" w:sz="2" w:space="0" w:color="808080"/>
+            </w:tcBorders>
+            <w:shd w:fill="FFFFFF" w:val="clear"/>
+            <w:tcMar>
+              <w:left w:w="-7" w:type="dxa"/>
+            </w:tcMar>
+            <w:vAlign w:val="center"/>
+          </w:tcPr>
+          <w:p>
+            <w:pPr>
+              <w:pStyle w:val="Style19"/>
+              <w:bidi w:val="0"/>
+              <w:spacing w:lineRule="auto" w:line="264"/>
+              <w:ind w:left="0" w:right="0" w:hanging="0"/>
+              <w:jc w:val="center"/>
+              <w:rPr/>
+            </w:pPr>
+            <w:r>
+              <w:rPr>
+                <w:rFonts w:ascii="FreeSans" w:hAnsi="FreeSans"/>
+                <w:b/>
+                <w:bCs/>
+                <w:sz w:val="20"/>
+                <w:szCs w:val="20"/>
+              </w:rPr>
+              <w:t>9.</w:t>
+            </w:r>
+            <w:r>
+              <w:rPr>
+                <w:rFonts w:ascii="FreeSans" w:hAnsi="FreeSans"/>
+                <w:b/>
+                <w:bCs/>
+                <w:sz w:val="20"/>
+                <w:szCs w:val="20"/>
+              </w:rPr>
+              <w:t>27</w:t>
+            </w:r>
+          </w:p>
+        </w:tc>
+        <w:tc>
+          <w:tcPr>
+            <w:tcW w:w="638" w:type="dxa"/>
+            <w:tcBorders>
+              <w:top w:val="double" w:sz="2" w:space="0" w:color="808080"/>
+              <w:left w:val="double" w:sz="2" w:space="0" w:color="808080"/>
+              <w:bottom w:val="double" w:sz="2" w:space="0" w:color="808080"/>
+              <w:insideH w:val="double" w:sz="2" w:space="0" w:color="808080"/>
+            </w:tcBorders>
+            <w:shd w:fill="FFFFFF" w:val="clear"/>
+            <w:tcMar>
+              <w:left w:w="-7" w:type="dxa"/>
+            </w:tcMar>
+            <w:vAlign w:val="center"/>
+          </w:tcPr>
+          <w:p>
+            <w:pPr>
+              <w:pStyle w:val="Style19"/>
+              <w:bidi w:val="0"/>
+              <w:spacing w:lineRule="auto" w:line="264"/>
+              <w:ind w:left="0" w:right="0" w:hanging="0"/>
+              <w:jc w:val="center"/>
+              <w:rPr/>
+            </w:pPr>
+            <w:r>
+              <w:rPr>
+                <w:rFonts w:ascii="FreeSans" w:hAnsi="FreeSans"/>
+                <w:b/>
+                <w:bCs/>
+                <w:sz w:val="20"/>
+                <w:szCs w:val="20"/>
+              </w:rPr>
+              <w:t>9.</w:t>
+            </w:r>
+            <w:r>
+              <w:rPr>
+                <w:rFonts w:ascii="FreeSans" w:hAnsi="FreeSans"/>
+                <w:b/>
+                <w:bCs/>
+                <w:sz w:val="20"/>
+                <w:szCs w:val="20"/>
+              </w:rPr>
+              <w:t>2</w:t>
+            </w:r>
+            <w:r>
+              <w:rPr>
+                <w:rFonts w:ascii="FreeSans" w:hAnsi="FreeSans"/>
+                <w:b/>
+                <w:bCs/>
+                <w:sz w:val="20"/>
+                <w:szCs w:val="20"/>
+              </w:rPr>
+              <w:t>5</w:t>
+            </w:r>
+          </w:p>
+        </w:tc>
+        <w:tc>
+          <w:tcPr>
+            <w:tcW w:w="2452" w:type="dxa"/>
             <w:tcBorders>
               <w:top w:val="double" w:sz="2" w:space="0" w:color="808080"/>
               <w:left w:val="double" w:sz="2" w:space="0" w:color="808080"/>
@@ -3424,7 +4114,7 @@
         <w:trPr/>
         <w:tc>
           <w:tcPr>
-            <w:tcW w:w="450" w:type="dxa"/>
+            <w:tcW w:w="671" w:type="dxa"/>
             <w:tcBorders>
               <w:top w:val="double" w:sz="2" w:space="0" w:color="808080"/>
               <w:left w:val="double" w:sz="2" w:space="0" w:color="808080"/>
@@ -3465,7 +4155,7 @@
         </w:tc>
         <w:tc>
           <w:tcPr>
-            <w:tcW w:w="3461" w:type="dxa"/>
+            <w:tcW w:w="1769" w:type="dxa"/>
             <w:tcBorders>
               <w:top w:val="double" w:sz="2" w:space="0" w:color="808080"/>
               <w:left w:val="double" w:sz="2" w:space="0" w:color="808080"/>
@@ -3607,26 +4297,26 @@
         </w:tc>
         <w:tc>
           <w:tcPr>
-            <w:tcW w:w="1477" w:type="dxa"/>
-            <w:tcBorders>
-              <w:top w:val="double" w:sz="2" w:space="0" w:color="808080"/>
-              <w:left w:val="double" w:sz="2" w:space="0" w:color="808080"/>
-              <w:bottom w:val="double" w:sz="2" w:space="0" w:color="808080"/>
-              <w:insideH w:val="double" w:sz="2" w:space="0" w:color="808080"/>
-            </w:tcBorders>
-            <w:shd w:fill="FFFFFF" w:val="clear"/>
-            <w:tcMar>
-              <w:left w:w="-7" w:type="dxa"/>
-            </w:tcMar>
-            <w:vAlign w:val="center"/>
-          </w:tcPr>
-          <w:p>
-            <w:pPr>
-              <w:pStyle w:val="Style19"/>
-              <w:bidi w:val="0"/>
-              <w:spacing w:lineRule="auto" w:line="264"/>
-              <w:ind w:left="0" w:right="0" w:hanging="0"/>
-              <w:jc w:val="right"/>
+            <w:tcW w:w="1204" w:type="dxa"/>
+            <w:tcBorders>
+              <w:top w:val="double" w:sz="2" w:space="0" w:color="808080"/>
+              <w:left w:val="double" w:sz="2" w:space="0" w:color="808080"/>
+              <w:bottom w:val="double" w:sz="2" w:space="0" w:color="808080"/>
+              <w:insideH w:val="double" w:sz="2" w:space="0" w:color="808080"/>
+            </w:tcBorders>
+            <w:shd w:fill="FFFFFF" w:val="clear"/>
+            <w:tcMar>
+              <w:left w:w="-7" w:type="dxa"/>
+            </w:tcMar>
+            <w:vAlign w:val="center"/>
+          </w:tcPr>
+          <w:p>
+            <w:pPr>
+              <w:pStyle w:val="Style19"/>
+              <w:bidi w:val="0"/>
+              <w:spacing w:lineRule="auto" w:line="264"/>
+              <w:ind w:left="0" w:right="0" w:hanging="0"/>
+              <w:jc w:val="center"/>
               <w:rPr>
                 <w:rFonts w:ascii="FreeSans" w:hAnsi="FreeSans"/>
                 <w:sz w:val="20"/>
@@ -3673,27 +4363,26 @@
         </w:tc>
         <w:tc>
           <w:tcPr>
-            <w:tcW w:w="1586" w:type="dxa"/>
-            <w:gridSpan w:val="2"/>
-            <w:tcBorders>
-              <w:top w:val="double" w:sz="2" w:space="0" w:color="808080"/>
-              <w:left w:val="double" w:sz="2" w:space="0" w:color="808080"/>
-              <w:bottom w:val="double" w:sz="2" w:space="0" w:color="808080"/>
-              <w:insideH w:val="double" w:sz="2" w:space="0" w:color="808080"/>
-            </w:tcBorders>
-            <w:shd w:fill="FFFFFF" w:val="clear"/>
-            <w:tcMar>
-              <w:left w:w="-7" w:type="dxa"/>
-            </w:tcMar>
-            <w:vAlign w:val="center"/>
-          </w:tcPr>
-          <w:p>
-            <w:pPr>
-              <w:pStyle w:val="Style19"/>
-              <w:bidi w:val="0"/>
-              <w:spacing w:lineRule="auto" w:line="264"/>
-              <w:ind w:left="0" w:right="0" w:hanging="0"/>
-              <w:jc w:val="right"/>
+            <w:tcW w:w="1204" w:type="dxa"/>
+            <w:tcBorders>
+              <w:top w:val="double" w:sz="2" w:space="0" w:color="808080"/>
+              <w:left w:val="double" w:sz="2" w:space="0" w:color="808080"/>
+              <w:bottom w:val="double" w:sz="2" w:space="0" w:color="808080"/>
+              <w:insideH w:val="double" w:sz="2" w:space="0" w:color="808080"/>
+            </w:tcBorders>
+            <w:shd w:fill="FFFFFF" w:val="clear"/>
+            <w:tcMar>
+              <w:left w:w="-7" w:type="dxa"/>
+            </w:tcMar>
+            <w:vAlign w:val="center"/>
+          </w:tcPr>
+          <w:p>
+            <w:pPr>
+              <w:pStyle w:val="Style19"/>
+              <w:bidi w:val="0"/>
+              <w:spacing w:lineRule="auto" w:line="264"/>
+              <w:ind w:left="0" w:right="0" w:hanging="0"/>
+              <w:jc w:val="center"/>
               <w:rPr>
                 <w:rFonts w:ascii="FreeSans" w:hAnsi="FreeSans"/>
                 <w:sz w:val="20"/>
@@ -3740,35 +4429,27 @@
         </w:tc>
         <w:tc>
           <w:tcPr>
-            <w:tcW w:w="678" w:type="dxa"/>
-            <w:gridSpan w:val="2"/>
-            <w:tcBorders>
-              <w:top w:val="double" w:sz="2" w:space="0" w:color="808080"/>
-              <w:left w:val="double" w:sz="2" w:space="0" w:color="808080"/>
-              <w:bottom w:val="double" w:sz="2" w:space="0" w:color="808080"/>
-              <w:insideH w:val="double" w:sz="2" w:space="0" w:color="808080"/>
-            </w:tcBorders>
-            <w:shd w:fill="FFFFFF" w:val="clear"/>
-            <w:tcMar>
-              <w:left w:w="-7" w:type="dxa"/>
-            </w:tcMar>
-            <w:vAlign w:val="center"/>
-          </w:tcPr>
-          <w:p>
-            <w:pPr>
-              <w:pStyle w:val="Style19"/>
-              <w:bidi w:val="0"/>
-              <w:spacing w:lineRule="auto" w:line="264"/>
-              <w:ind w:left="0" w:right="0" w:hanging="0"/>
-              <w:jc w:val="center"/>
-              <w:rPr>
-                <w:rFonts w:ascii="FreeSans" w:hAnsi="FreeSans"/>
-                <w:b/>
-                <w:b/>
-                <w:bCs/>
-                <w:sz w:val="20"/>
-                <w:szCs w:val="20"/>
-              </w:rPr>
+            <w:tcW w:w="638" w:type="dxa"/>
+            <w:tcBorders>
+              <w:top w:val="double" w:sz="2" w:space="0" w:color="808080"/>
+              <w:left w:val="double" w:sz="2" w:space="0" w:color="808080"/>
+              <w:bottom w:val="double" w:sz="2" w:space="0" w:color="808080"/>
+              <w:insideH w:val="double" w:sz="2" w:space="0" w:color="808080"/>
+            </w:tcBorders>
+            <w:shd w:fill="FFFFFF" w:val="clear"/>
+            <w:tcMar>
+              <w:left w:w="-7" w:type="dxa"/>
+            </w:tcMar>
+            <w:vAlign w:val="center"/>
+          </w:tcPr>
+          <w:p>
+            <w:pPr>
+              <w:pStyle w:val="Style19"/>
+              <w:bidi w:val="0"/>
+              <w:spacing w:lineRule="auto" w:line="264"/>
+              <w:ind w:left="0" w:right="0" w:hanging="0"/>
+              <w:jc w:val="center"/>
+              <w:rPr/>
             </w:pPr>
             <w:r>
               <w:rPr>
@@ -3784,7 +4465,114 @@
         </w:tc>
         <w:tc>
           <w:tcPr>
-            <w:tcW w:w="1985" w:type="dxa"/>
+            <w:tcW w:w="1088" w:type="dxa"/>
+            <w:tcBorders>
+              <w:top w:val="double" w:sz="2" w:space="0" w:color="808080"/>
+              <w:left w:val="double" w:sz="2" w:space="0" w:color="808080"/>
+              <w:bottom w:val="double" w:sz="2" w:space="0" w:color="808080"/>
+              <w:insideH w:val="double" w:sz="2" w:space="0" w:color="808080"/>
+            </w:tcBorders>
+            <w:shd w:fill="FFFFFF" w:val="clear"/>
+            <w:tcMar>
+              <w:left w:w="-7" w:type="dxa"/>
+            </w:tcMar>
+            <w:vAlign w:val="center"/>
+          </w:tcPr>
+          <w:p>
+            <w:pPr>
+              <w:pStyle w:val="Style19"/>
+              <w:bidi w:val="0"/>
+              <w:spacing w:lineRule="auto" w:line="264"/>
+              <w:ind w:left="0" w:right="0" w:hanging="0"/>
+              <w:jc w:val="center"/>
+              <w:rPr/>
+            </w:pPr>
+            <w:r>
+              <w:rPr>
+                <w:rFonts w:ascii="FreeSans" w:hAnsi="FreeSans"/>
+                <w:b/>
+                <w:bCs/>
+                <w:sz w:val="20"/>
+                <w:szCs w:val="20"/>
+              </w:rPr>
+              <w:t>1</w:t>
+            </w:r>
+            <w:r>
+              <w:rPr>
+                <w:rFonts w:ascii="FreeSans" w:hAnsi="FreeSans"/>
+                <w:b/>
+                <w:bCs/>
+                <w:sz w:val="20"/>
+                <w:szCs w:val="20"/>
+              </w:rPr>
+              <w:t>2</w:t>
+            </w:r>
+            <w:r>
+              <w:rPr>
+                <w:rFonts w:ascii="FreeSans" w:hAnsi="FreeSans"/>
+                <w:b/>
+                <w:bCs/>
+                <w:sz w:val="20"/>
+                <w:szCs w:val="20"/>
+              </w:rPr>
+              <w:t>.</w:t>
+            </w:r>
+            <w:r>
+              <w:rPr>
+                <w:rFonts w:ascii="FreeSans" w:hAnsi="FreeSans"/>
+                <w:b/>
+                <w:bCs/>
+                <w:sz w:val="20"/>
+                <w:szCs w:val="20"/>
+              </w:rPr>
+              <w:t>97</w:t>
+            </w:r>
+          </w:p>
+        </w:tc>
+        <w:tc>
+          <w:tcPr>
+            <w:tcW w:w="638" w:type="dxa"/>
+            <w:tcBorders>
+              <w:top w:val="double" w:sz="2" w:space="0" w:color="808080"/>
+              <w:left w:val="double" w:sz="2" w:space="0" w:color="808080"/>
+              <w:bottom w:val="double" w:sz="2" w:space="0" w:color="808080"/>
+              <w:insideH w:val="double" w:sz="2" w:space="0" w:color="808080"/>
+            </w:tcBorders>
+            <w:shd w:fill="FFFFFF" w:val="clear"/>
+            <w:tcMar>
+              <w:left w:w="-7" w:type="dxa"/>
+            </w:tcMar>
+            <w:vAlign w:val="center"/>
+          </w:tcPr>
+          <w:p>
+            <w:pPr>
+              <w:pStyle w:val="Style19"/>
+              <w:bidi w:val="0"/>
+              <w:spacing w:lineRule="auto" w:line="264"/>
+              <w:ind w:left="0" w:right="0" w:hanging="0"/>
+              <w:jc w:val="center"/>
+              <w:rPr>
+                <w:highlight w:val="yellow"/>
+                <w:u w:val="none"/>
+              </w:rPr>
+            </w:pPr>
+            <w:r>
+              <w:rPr>
+                <w:rFonts w:ascii="FreeSans" w:hAnsi="FreeSans"/>
+                <w:b/>
+                <w:bCs/>
+                <w:sz w:val="20"/>
+                <w:szCs w:val="20"/>
+                <w:highlight w:val="yellow"/>
+                <w:u w:val="none"/>
+              </w:rPr>
+              <w:t>13.0</w:t>
+            </w:r>
+          </w:p>
+        </w:tc>
+        <w:tc>
+          <w:tcPr>
+            <w:tcW w:w="2452" w:type="dxa"/>
             <w:tcBorders>
               <w:top w:val="double" w:sz="2" w:space="0" w:color="808080"/>
               <w:left w:val="double" w:sz="2" w:space="0" w:color="808080"/>
@@ -3827,7 +4615,7 @@
         <w:trPr/>
         <w:tc>
           <w:tcPr>
-            <w:tcW w:w="450" w:type="dxa"/>
+            <w:tcW w:w="671" w:type="dxa"/>
             <w:tcBorders>
               <w:top w:val="double" w:sz="2" w:space="0" w:color="808080"/>
               <w:left w:val="double" w:sz="2" w:space="0" w:color="808080"/>
@@ -3868,7 +4656,7 @@
         </w:tc>
         <w:tc>
           <w:tcPr>
-            <w:tcW w:w="3461" w:type="dxa"/>
+            <w:tcW w:w="1769" w:type="dxa"/>
             <w:tcBorders>
               <w:top w:val="double" w:sz="2" w:space="0" w:color="808080"/>
               <w:left w:val="double" w:sz="2" w:space="0" w:color="808080"/>
@@ -4047,26 +4835,26 @@
         </w:tc>
         <w:tc>
           <w:tcPr>
-            <w:tcW w:w="1477" w:type="dxa"/>
-            <w:tcBorders>
-              <w:top w:val="double" w:sz="2" w:space="0" w:color="808080"/>
-              <w:left w:val="double" w:sz="2" w:space="0" w:color="808080"/>
-              <w:bottom w:val="double" w:sz="2" w:space="0" w:color="808080"/>
-              <w:insideH w:val="double" w:sz="2" w:space="0" w:color="808080"/>
-            </w:tcBorders>
-            <w:shd w:fill="FFFFFF" w:val="clear"/>
-            <w:tcMar>
-              <w:left w:w="-7" w:type="dxa"/>
-            </w:tcMar>
-            <w:vAlign w:val="center"/>
-          </w:tcPr>
-          <w:p>
-            <w:pPr>
-              <w:pStyle w:val="Style19"/>
-              <w:bidi w:val="0"/>
-              <w:spacing w:lineRule="auto" w:line="264"/>
-              <w:ind w:left="0" w:right="0" w:hanging="0"/>
-              <w:jc w:val="right"/>
+            <w:tcW w:w="1204" w:type="dxa"/>
+            <w:tcBorders>
+              <w:top w:val="double" w:sz="2" w:space="0" w:color="808080"/>
+              <w:left w:val="double" w:sz="2" w:space="0" w:color="808080"/>
+              <w:bottom w:val="double" w:sz="2" w:space="0" w:color="808080"/>
+              <w:insideH w:val="double" w:sz="2" w:space="0" w:color="808080"/>
+            </w:tcBorders>
+            <w:shd w:fill="FFFFFF" w:val="clear"/>
+            <w:tcMar>
+              <w:left w:w="-7" w:type="dxa"/>
+            </w:tcMar>
+            <w:vAlign w:val="center"/>
+          </w:tcPr>
+          <w:p>
+            <w:pPr>
+              <w:pStyle w:val="Style19"/>
+              <w:bidi w:val="0"/>
+              <w:spacing w:lineRule="auto" w:line="264"/>
+              <w:ind w:left="0" w:right="0" w:hanging="0"/>
+              <w:jc w:val="center"/>
               <w:rPr>
                 <w:rFonts w:ascii="FreeSans" w:hAnsi="FreeSans"/>
                 <w:sz w:val="20"/>
@@ -4113,27 +4901,26 @@
         </w:tc>
         <w:tc>
           <w:tcPr>
-            <w:tcW w:w="1586" w:type="dxa"/>
-            <w:gridSpan w:val="2"/>
-            <w:tcBorders>
-              <w:top w:val="double" w:sz="2" w:space="0" w:color="808080"/>
-              <w:left w:val="double" w:sz="2" w:space="0" w:color="808080"/>
-              <w:bottom w:val="double" w:sz="2" w:space="0" w:color="808080"/>
-              <w:insideH w:val="double" w:sz="2" w:space="0" w:color="808080"/>
-            </w:tcBorders>
-            <w:shd w:fill="FFFFFF" w:val="clear"/>
-            <w:tcMar>
-              <w:left w:w="-7" w:type="dxa"/>
-            </w:tcMar>
-            <w:vAlign w:val="center"/>
-          </w:tcPr>
-          <w:p>
-            <w:pPr>
-              <w:pStyle w:val="Style19"/>
-              <w:bidi w:val="0"/>
-              <w:spacing w:lineRule="auto" w:line="264"/>
-              <w:ind w:left="0" w:right="0" w:hanging="0"/>
-              <w:jc w:val="right"/>
+            <w:tcW w:w="1204" w:type="dxa"/>
+            <w:tcBorders>
+              <w:top w:val="double" w:sz="2" w:space="0" w:color="808080"/>
+              <w:left w:val="double" w:sz="2" w:space="0" w:color="808080"/>
+              <w:bottom w:val="double" w:sz="2" w:space="0" w:color="808080"/>
+              <w:insideH w:val="double" w:sz="2" w:space="0" w:color="808080"/>
+            </w:tcBorders>
+            <w:shd w:fill="FFFFFF" w:val="clear"/>
+            <w:tcMar>
+              <w:left w:w="-7" w:type="dxa"/>
+            </w:tcMar>
+            <w:vAlign w:val="center"/>
+          </w:tcPr>
+          <w:p>
+            <w:pPr>
+              <w:pStyle w:val="Style19"/>
+              <w:bidi w:val="0"/>
+              <w:spacing w:lineRule="auto" w:line="264"/>
+              <w:ind w:left="0" w:right="0" w:hanging="0"/>
+              <w:jc w:val="center"/>
               <w:rPr>
                 <w:rFonts w:ascii="FreeSans" w:hAnsi="FreeSans"/>
                 <w:sz w:val="20"/>
@@ -4180,35 +4967,27 @@
         </w:tc>
         <w:tc>
           <w:tcPr>
-            <w:tcW w:w="678" w:type="dxa"/>
-            <w:gridSpan w:val="2"/>
-            <w:tcBorders>
-              <w:top w:val="double" w:sz="2" w:space="0" w:color="808080"/>
-              <w:left w:val="double" w:sz="2" w:space="0" w:color="808080"/>
-              <w:bottom w:val="double" w:sz="2" w:space="0" w:color="808080"/>
-              <w:insideH w:val="double" w:sz="2" w:space="0" w:color="808080"/>
-            </w:tcBorders>
-            <w:shd w:fill="FFFFFF" w:val="clear"/>
-            <w:tcMar>
-              <w:left w:w="-7" w:type="dxa"/>
-            </w:tcMar>
-            <w:vAlign w:val="center"/>
-          </w:tcPr>
-          <w:p>
-            <w:pPr>
-              <w:pStyle w:val="Style19"/>
-              <w:bidi w:val="0"/>
-              <w:spacing w:lineRule="auto" w:line="264"/>
-              <w:ind w:left="0" w:right="0" w:hanging="0"/>
-              <w:jc w:val="center"/>
-              <w:rPr>
-                <w:rFonts w:ascii="FreeSans" w:hAnsi="FreeSans"/>
-                <w:b/>
-                <w:b/>
-                <w:bCs/>
-                <w:sz w:val="20"/>
-                <w:szCs w:val="20"/>
-              </w:rPr>
+            <w:tcW w:w="638" w:type="dxa"/>
+            <w:tcBorders>
+              <w:top w:val="double" w:sz="2" w:space="0" w:color="808080"/>
+              <w:left w:val="double" w:sz="2" w:space="0" w:color="808080"/>
+              <w:bottom w:val="double" w:sz="2" w:space="0" w:color="808080"/>
+              <w:insideH w:val="double" w:sz="2" w:space="0" w:color="808080"/>
+            </w:tcBorders>
+            <w:shd w:fill="FFFFFF" w:val="clear"/>
+            <w:tcMar>
+              <w:left w:w="-7" w:type="dxa"/>
+            </w:tcMar>
+            <w:vAlign w:val="center"/>
+          </w:tcPr>
+          <w:p>
+            <w:pPr>
+              <w:pStyle w:val="Style19"/>
+              <w:bidi w:val="0"/>
+              <w:spacing w:lineRule="auto" w:line="264"/>
+              <w:ind w:left="0" w:right="0" w:hanging="0"/>
+              <w:jc w:val="center"/>
+              <w:rPr/>
             </w:pPr>
             <w:r>
               <w:rPr>
@@ -4224,7 +5003,99 @@
         </w:tc>
         <w:tc>
           <w:tcPr>
-            <w:tcW w:w="1985" w:type="dxa"/>
+            <w:tcW w:w="1088" w:type="dxa"/>
+            <w:tcBorders>
+              <w:top w:val="double" w:sz="2" w:space="0" w:color="808080"/>
+              <w:left w:val="double" w:sz="2" w:space="0" w:color="808080"/>
+              <w:bottom w:val="double" w:sz="2" w:space="0" w:color="808080"/>
+              <w:insideH w:val="double" w:sz="2" w:space="0" w:color="808080"/>
+            </w:tcBorders>
+            <w:shd w:fill="FFFFFF" w:val="clear"/>
+            <w:tcMar>
+              <w:left w:w="-7" w:type="dxa"/>
+            </w:tcMar>
+            <w:vAlign w:val="center"/>
+          </w:tcPr>
+          <w:p>
+            <w:pPr>
+              <w:pStyle w:val="Style19"/>
+              <w:bidi w:val="0"/>
+              <w:spacing w:lineRule="auto" w:line="264"/>
+              <w:ind w:left="0" w:right="0" w:hanging="0"/>
+              <w:jc w:val="center"/>
+              <w:rPr/>
+            </w:pPr>
+            <w:r>
+              <w:rPr>
+                <w:rFonts w:ascii="FreeSans" w:hAnsi="FreeSans"/>
+                <w:b/>
+                <w:bCs/>
+                <w:sz w:val="20"/>
+                <w:szCs w:val="20"/>
+              </w:rPr>
+              <w:t>7.2</w:t>
+            </w:r>
+            <w:r>
+              <w:rPr>
+                <w:rFonts w:ascii="FreeSans" w:hAnsi="FreeSans"/>
+                <w:b/>
+                <w:bCs/>
+                <w:sz w:val="20"/>
+                <w:szCs w:val="20"/>
+              </w:rPr>
+              <w:t>2</w:t>
+            </w:r>
+          </w:p>
+        </w:tc>
+        <w:tc>
+          <w:tcPr>
+            <w:tcW w:w="638" w:type="dxa"/>
+            <w:tcBorders>
+              <w:top w:val="double" w:sz="2" w:space="0" w:color="808080"/>
+              <w:left w:val="double" w:sz="2" w:space="0" w:color="808080"/>
+              <w:bottom w:val="double" w:sz="2" w:space="0" w:color="808080"/>
+              <w:insideH w:val="double" w:sz="2" w:space="0" w:color="808080"/>
+            </w:tcBorders>
+            <w:shd w:fill="FFFFFF" w:val="clear"/>
+            <w:tcMar>
+              <w:left w:w="-7" w:type="dxa"/>
+            </w:tcMar>
+            <w:vAlign w:val="center"/>
+          </w:tcPr>
+          <w:p>
+            <w:pPr>
+              <w:pStyle w:val="Style19"/>
+              <w:bidi w:val="0"/>
+              <w:spacing w:lineRule="auto" w:line="264"/>
+              <w:ind w:left="0" w:right="0" w:hanging="0"/>
+              <w:jc w:val="center"/>
+              <w:rPr/>
+            </w:pPr>
+            <w:r>
+              <w:rPr>
+                <w:rFonts w:ascii="FreeSans" w:hAnsi="FreeSans"/>
+                <w:b/>
+                <w:bCs/>
+                <w:sz w:val="20"/>
+                <w:szCs w:val="20"/>
+              </w:rPr>
+              <w:t>7.2</w:t>
+            </w:r>
+            <w:r>
+              <w:rPr>
+                <w:rFonts w:ascii="FreeSans" w:hAnsi="FreeSans"/>
+                <w:b/>
+                <w:bCs/>
+                <w:sz w:val="20"/>
+                <w:szCs w:val="20"/>
+              </w:rPr>
+              <w:t>0</w:t>
+            </w:r>
+          </w:p>
+        </w:tc>
+        <w:tc>
+          <w:tcPr>
+            <w:tcW w:w="2452" w:type="dxa"/>
             <w:tcBorders>
               <w:top w:val="double" w:sz="2" w:space="0" w:color="808080"/>
               <w:left w:val="double" w:sz="2" w:space="0" w:color="808080"/>
@@ -4289,7 +5160,7 @@
         <w:trPr/>
         <w:tc>
           <w:tcPr>
-            <w:tcW w:w="450" w:type="dxa"/>
+            <w:tcW w:w="671" w:type="dxa"/>
             <w:tcBorders>
               <w:top w:val="double" w:sz="2" w:space="0" w:color="808080"/>
               <w:left w:val="double" w:sz="2" w:space="0" w:color="808080"/>
@@ -4330,7 +5201,7 @@
         </w:tc>
         <w:tc>
           <w:tcPr>
-            <w:tcW w:w="3461" w:type="dxa"/>
+            <w:tcW w:w="1769" w:type="dxa"/>
             <w:tcBorders>
               <w:top w:val="double" w:sz="2" w:space="0" w:color="808080"/>
               <w:left w:val="double" w:sz="2" w:space="0" w:color="808080"/>
@@ -4523,26 +5394,26 @@
         </w:tc>
         <w:tc>
           <w:tcPr>
-            <w:tcW w:w="1477" w:type="dxa"/>
-            <w:tcBorders>
-              <w:top w:val="double" w:sz="2" w:space="0" w:color="808080"/>
-              <w:left w:val="double" w:sz="2" w:space="0" w:color="808080"/>
-              <w:bottom w:val="double" w:sz="2" w:space="0" w:color="808080"/>
-              <w:insideH w:val="double" w:sz="2" w:space="0" w:color="808080"/>
-            </w:tcBorders>
-            <w:shd w:fill="FFFFFF" w:val="clear"/>
-            <w:tcMar>
-              <w:left w:w="-7" w:type="dxa"/>
-            </w:tcMar>
-            <w:vAlign w:val="center"/>
-          </w:tcPr>
-          <w:p>
-            <w:pPr>
-              <w:pStyle w:val="Style19"/>
-              <w:bidi w:val="0"/>
-              <w:spacing w:lineRule="auto" w:line="264"/>
-              <w:ind w:left="0" w:right="0" w:hanging="0"/>
-              <w:jc w:val="right"/>
+            <w:tcW w:w="1204" w:type="dxa"/>
+            <w:tcBorders>
+              <w:top w:val="double" w:sz="2" w:space="0" w:color="808080"/>
+              <w:left w:val="double" w:sz="2" w:space="0" w:color="808080"/>
+              <w:bottom w:val="double" w:sz="2" w:space="0" w:color="808080"/>
+              <w:insideH w:val="double" w:sz="2" w:space="0" w:color="808080"/>
+            </w:tcBorders>
+            <w:shd w:fill="FFFFFF" w:val="clear"/>
+            <w:tcMar>
+              <w:left w:w="-7" w:type="dxa"/>
+            </w:tcMar>
+            <w:vAlign w:val="center"/>
+          </w:tcPr>
+          <w:p>
+            <w:pPr>
+              <w:pStyle w:val="Style19"/>
+              <w:bidi w:val="0"/>
+              <w:spacing w:lineRule="auto" w:line="264"/>
+              <w:ind w:left="0" w:right="0" w:hanging="0"/>
+              <w:jc w:val="center"/>
               <w:rPr>
                 <w:rFonts w:ascii="FreeSans" w:hAnsi="FreeSans"/>
                 <w:sz w:val="20"/>
@@ -4589,27 +5460,26 @@
         </w:tc>
         <w:tc>
           <w:tcPr>
-            <w:tcW w:w="1586" w:type="dxa"/>
-            <w:gridSpan w:val="2"/>
-            <w:tcBorders>
-              <w:top w:val="double" w:sz="2" w:space="0" w:color="808080"/>
-              <w:left w:val="double" w:sz="2" w:space="0" w:color="808080"/>
-              <w:bottom w:val="double" w:sz="2" w:space="0" w:color="808080"/>
-              <w:insideH w:val="double" w:sz="2" w:space="0" w:color="808080"/>
-            </w:tcBorders>
-            <w:shd w:fill="FFFFFF" w:val="clear"/>
-            <w:tcMar>
-              <w:left w:w="-7" w:type="dxa"/>
-            </w:tcMar>
-            <w:vAlign w:val="center"/>
-          </w:tcPr>
-          <w:p>
-            <w:pPr>
-              <w:pStyle w:val="Style19"/>
-              <w:bidi w:val="0"/>
-              <w:spacing w:lineRule="auto" w:line="264"/>
-              <w:ind w:left="0" w:right="0" w:hanging="0"/>
-              <w:jc w:val="right"/>
+            <w:tcW w:w="1204" w:type="dxa"/>
+            <w:tcBorders>
+              <w:top w:val="double" w:sz="2" w:space="0" w:color="808080"/>
+              <w:left w:val="double" w:sz="2" w:space="0" w:color="808080"/>
+              <w:bottom w:val="double" w:sz="2" w:space="0" w:color="808080"/>
+              <w:insideH w:val="double" w:sz="2" w:space="0" w:color="808080"/>
+            </w:tcBorders>
+            <w:shd w:fill="FFFFFF" w:val="clear"/>
+            <w:tcMar>
+              <w:left w:w="-7" w:type="dxa"/>
+            </w:tcMar>
+            <w:vAlign w:val="center"/>
+          </w:tcPr>
+          <w:p>
+            <w:pPr>
+              <w:pStyle w:val="Style19"/>
+              <w:bidi w:val="0"/>
+              <w:spacing w:lineRule="auto" w:line="264"/>
+              <w:ind w:left="0" w:right="0" w:hanging="0"/>
+              <w:jc w:val="center"/>
               <w:rPr>
                 <w:rFonts w:ascii="FreeSans" w:hAnsi="FreeSans"/>
                 <w:sz w:val="20"/>
@@ -4656,35 +5526,27 @@
         </w:tc>
         <w:tc>
           <w:tcPr>
-            <w:tcW w:w="678" w:type="dxa"/>
-            <w:gridSpan w:val="2"/>
-            <w:tcBorders>
-              <w:top w:val="double" w:sz="2" w:space="0" w:color="808080"/>
-              <w:left w:val="double" w:sz="2" w:space="0" w:color="808080"/>
-              <w:bottom w:val="double" w:sz="2" w:space="0" w:color="808080"/>
-              <w:insideH w:val="double" w:sz="2" w:space="0" w:color="808080"/>
-            </w:tcBorders>
-            <w:shd w:fill="FFFFFF" w:val="clear"/>
-            <w:tcMar>
-              <w:left w:w="-7" w:type="dxa"/>
-            </w:tcMar>
-            <w:vAlign w:val="center"/>
-          </w:tcPr>
-          <w:p>
-            <w:pPr>
-              <w:pStyle w:val="Style19"/>
-              <w:bidi w:val="0"/>
-              <w:spacing w:lineRule="auto" w:line="264"/>
-              <w:ind w:left="0" w:right="0" w:hanging="0"/>
-              <w:jc w:val="center"/>
-              <w:rPr>
-                <w:rFonts w:ascii="FreeSans" w:hAnsi="FreeSans"/>
-                <w:b/>
-                <w:b/>
-                <w:bCs/>
-                <w:sz w:val="20"/>
-                <w:szCs w:val="20"/>
-              </w:rPr>
+            <w:tcW w:w="638" w:type="dxa"/>
+            <w:tcBorders>
+              <w:top w:val="double" w:sz="2" w:space="0" w:color="808080"/>
+              <w:left w:val="double" w:sz="2" w:space="0" w:color="808080"/>
+              <w:bottom w:val="double" w:sz="2" w:space="0" w:color="808080"/>
+              <w:insideH w:val="double" w:sz="2" w:space="0" w:color="808080"/>
+            </w:tcBorders>
+            <w:shd w:fill="FFFFFF" w:val="clear"/>
+            <w:tcMar>
+              <w:left w:w="-7" w:type="dxa"/>
+            </w:tcMar>
+            <w:vAlign w:val="center"/>
+          </w:tcPr>
+          <w:p>
+            <w:pPr>
+              <w:pStyle w:val="Style19"/>
+              <w:bidi w:val="0"/>
+              <w:spacing w:lineRule="auto" w:line="264"/>
+              <w:ind w:left="0" w:right="0" w:hanging="0"/>
+              <w:jc w:val="center"/>
+              <w:rPr/>
             </w:pPr>
             <w:r>
               <w:rPr>
@@ -4700,7 +5562,99 @@
         </w:tc>
         <w:tc>
           <w:tcPr>
-            <w:tcW w:w="1985" w:type="dxa"/>
+            <w:tcW w:w="1088" w:type="dxa"/>
+            <w:tcBorders>
+              <w:top w:val="double" w:sz="2" w:space="0" w:color="808080"/>
+              <w:left w:val="double" w:sz="2" w:space="0" w:color="808080"/>
+              <w:bottom w:val="double" w:sz="2" w:space="0" w:color="808080"/>
+              <w:insideH w:val="double" w:sz="2" w:space="0" w:color="808080"/>
+            </w:tcBorders>
+            <w:shd w:fill="FFFFFF" w:val="clear"/>
+            <w:tcMar>
+              <w:left w:w="-7" w:type="dxa"/>
+            </w:tcMar>
+            <w:vAlign w:val="center"/>
+          </w:tcPr>
+          <w:p>
+            <w:pPr>
+              <w:pStyle w:val="Style19"/>
+              <w:bidi w:val="0"/>
+              <w:spacing w:lineRule="auto" w:line="264"/>
+              <w:ind w:left="0" w:right="0" w:hanging="0"/>
+              <w:jc w:val="center"/>
+              <w:rPr/>
+            </w:pPr>
+            <w:r>
+              <w:rPr>
+                <w:rFonts w:ascii="FreeSans" w:hAnsi="FreeSans"/>
+                <w:b/>
+                <w:bCs/>
+                <w:sz w:val="20"/>
+                <w:szCs w:val="20"/>
+              </w:rPr>
+              <w:t>8.8</w:t>
+            </w:r>
+            <w:r>
+              <w:rPr>
+                <w:rFonts w:ascii="FreeSans" w:hAnsi="FreeSans"/>
+                <w:b/>
+                <w:bCs/>
+                <w:sz w:val="20"/>
+                <w:szCs w:val="20"/>
+              </w:rPr>
+              <w:t>5</w:t>
+            </w:r>
+          </w:p>
+        </w:tc>
+        <w:tc>
+          <w:tcPr>
+            <w:tcW w:w="638" w:type="dxa"/>
+            <w:tcBorders>
+              <w:top w:val="double" w:sz="2" w:space="0" w:color="808080"/>
+              <w:left w:val="double" w:sz="2" w:space="0" w:color="808080"/>
+              <w:bottom w:val="double" w:sz="2" w:space="0" w:color="808080"/>
+              <w:insideH w:val="double" w:sz="2" w:space="0" w:color="808080"/>
+            </w:tcBorders>
+            <w:shd w:fill="FFFFFF" w:val="clear"/>
+            <w:tcMar>
+              <w:left w:w="-7" w:type="dxa"/>
+            </w:tcMar>
+            <w:vAlign w:val="center"/>
+          </w:tcPr>
+          <w:p>
+            <w:pPr>
+              <w:pStyle w:val="Style19"/>
+              <w:bidi w:val="0"/>
+              <w:spacing w:lineRule="auto" w:line="264"/>
+              <w:ind w:left="0" w:right="0" w:hanging="0"/>
+              <w:jc w:val="center"/>
+              <w:rPr/>
+            </w:pPr>
+            <w:r>
+              <w:rPr>
+                <w:rFonts w:ascii="FreeSans" w:hAnsi="FreeSans"/>
+                <w:b/>
+                <w:bCs/>
+                <w:sz w:val="20"/>
+                <w:szCs w:val="20"/>
+              </w:rPr>
+              <w:t>8.8</w:t>
+            </w:r>
+            <w:r>
+              <w:rPr>
+                <w:rFonts w:ascii="FreeSans" w:hAnsi="FreeSans"/>
+                <w:b/>
+                <w:bCs/>
+                <w:sz w:val="20"/>
+                <w:szCs w:val="20"/>
+              </w:rPr>
+              <w:t>3</w:t>
+            </w:r>
+          </w:p>
+        </w:tc>
+        <w:tc>
+          <w:tcPr>
+            <w:tcW w:w="2452" w:type="dxa"/>
             <w:tcBorders>
               <w:top w:val="double" w:sz="2" w:space="0" w:color="808080"/>
               <w:left w:val="double" w:sz="2" w:space="0" w:color="808080"/>
@@ -4765,7 +5719,7 @@
         <w:trPr/>
         <w:tc>
           <w:tcPr>
-            <w:tcW w:w="450" w:type="dxa"/>
+            <w:tcW w:w="671" w:type="dxa"/>
             <w:tcBorders>
               <w:top w:val="double" w:sz="2" w:space="0" w:color="808080"/>
               <w:left w:val="double" w:sz="2" w:space="0" w:color="808080"/>
@@ -4806,7 +5760,7 @@
         </w:tc>
         <w:tc>
           <w:tcPr>
-            <w:tcW w:w="3461" w:type="dxa"/>
+            <w:tcW w:w="1769" w:type="dxa"/>
             <w:tcBorders>
               <w:top w:val="double" w:sz="2" w:space="0" w:color="808080"/>
               <w:left w:val="double" w:sz="2" w:space="0" w:color="808080"/>
@@ -5038,26 +5992,26 @@
         </w:tc>
         <w:tc>
           <w:tcPr>
-            <w:tcW w:w="1477" w:type="dxa"/>
-            <w:tcBorders>
-              <w:top w:val="double" w:sz="2" w:space="0" w:color="808080"/>
-              <w:left w:val="double" w:sz="2" w:space="0" w:color="808080"/>
-              <w:bottom w:val="double" w:sz="2" w:space="0" w:color="808080"/>
-              <w:insideH w:val="double" w:sz="2" w:space="0" w:color="808080"/>
-            </w:tcBorders>
-            <w:shd w:fill="FFFFFF" w:val="clear"/>
-            <w:tcMar>
-              <w:left w:w="-7" w:type="dxa"/>
-            </w:tcMar>
-            <w:vAlign w:val="center"/>
-          </w:tcPr>
-          <w:p>
-            <w:pPr>
-              <w:pStyle w:val="Style19"/>
-              <w:bidi w:val="0"/>
-              <w:spacing w:lineRule="auto" w:line="264"/>
-              <w:ind w:left="0" w:right="0" w:hanging="0"/>
-              <w:jc w:val="right"/>
+            <w:tcW w:w="1204" w:type="dxa"/>
+            <w:tcBorders>
+              <w:top w:val="double" w:sz="2" w:space="0" w:color="808080"/>
+              <w:left w:val="double" w:sz="2" w:space="0" w:color="808080"/>
+              <w:bottom w:val="double" w:sz="2" w:space="0" w:color="808080"/>
+              <w:insideH w:val="double" w:sz="2" w:space="0" w:color="808080"/>
+            </w:tcBorders>
+            <w:shd w:fill="FFFFFF" w:val="clear"/>
+            <w:tcMar>
+              <w:left w:w="-7" w:type="dxa"/>
+            </w:tcMar>
+            <w:vAlign w:val="center"/>
+          </w:tcPr>
+          <w:p>
+            <w:pPr>
+              <w:pStyle w:val="Style19"/>
+              <w:bidi w:val="0"/>
+              <w:spacing w:lineRule="auto" w:line="264"/>
+              <w:ind w:left="0" w:right="0" w:hanging="0"/>
+              <w:jc w:val="center"/>
               <w:rPr>
                 <w:rFonts w:ascii="FreeSans" w:hAnsi="FreeSans"/>
                 <w:sz w:val="20"/>
@@ -5104,27 +6058,26 @@
         </w:tc>
         <w:tc>
           <w:tcPr>
-            <w:tcW w:w="1586" w:type="dxa"/>
-            <w:gridSpan w:val="2"/>
-            <w:tcBorders>
-              <w:top w:val="double" w:sz="2" w:space="0" w:color="808080"/>
-              <w:left w:val="double" w:sz="2" w:space="0" w:color="808080"/>
-              <w:bottom w:val="double" w:sz="2" w:space="0" w:color="808080"/>
-              <w:insideH w:val="double" w:sz="2" w:space="0" w:color="808080"/>
-            </w:tcBorders>
-            <w:shd w:fill="FFFFFF" w:val="clear"/>
-            <w:tcMar>
-              <w:left w:w="-7" w:type="dxa"/>
-            </w:tcMar>
-            <w:vAlign w:val="center"/>
-          </w:tcPr>
-          <w:p>
-            <w:pPr>
-              <w:pStyle w:val="Style19"/>
-              <w:bidi w:val="0"/>
-              <w:spacing w:lineRule="auto" w:line="264"/>
-              <w:ind w:left="0" w:right="0" w:hanging="0"/>
-              <w:jc w:val="right"/>
+            <w:tcW w:w="1204" w:type="dxa"/>
+            <w:tcBorders>
+              <w:top w:val="double" w:sz="2" w:space="0" w:color="808080"/>
+              <w:left w:val="double" w:sz="2" w:space="0" w:color="808080"/>
+              <w:bottom w:val="double" w:sz="2" w:space="0" w:color="808080"/>
+              <w:insideH w:val="double" w:sz="2" w:space="0" w:color="808080"/>
+            </w:tcBorders>
+            <w:shd w:fill="FFFFFF" w:val="clear"/>
+            <w:tcMar>
+              <w:left w:w="-7" w:type="dxa"/>
+            </w:tcMar>
+            <w:vAlign w:val="center"/>
+          </w:tcPr>
+          <w:p>
+            <w:pPr>
+              <w:pStyle w:val="Style19"/>
+              <w:bidi w:val="0"/>
+              <w:spacing w:lineRule="auto" w:line="264"/>
+              <w:ind w:left="0" w:right="0" w:hanging="0"/>
+              <w:jc w:val="center"/>
               <w:rPr>
                 <w:rFonts w:ascii="FreeSans" w:hAnsi="FreeSans"/>
                 <w:sz w:val="20"/>
@@ -5171,35 +6124,27 @@
         </w:tc>
         <w:tc>
           <w:tcPr>
-            <w:tcW w:w="678" w:type="dxa"/>
-            <w:gridSpan w:val="2"/>
-            <w:tcBorders>
-              <w:top w:val="double" w:sz="2" w:space="0" w:color="808080"/>
-              <w:left w:val="double" w:sz="2" w:space="0" w:color="808080"/>
-              <w:bottom w:val="double" w:sz="2" w:space="0" w:color="808080"/>
-              <w:insideH w:val="double" w:sz="2" w:space="0" w:color="808080"/>
-            </w:tcBorders>
-            <w:shd w:fill="FFFFFF" w:val="clear"/>
-            <w:tcMar>
-              <w:left w:w="-7" w:type="dxa"/>
-            </w:tcMar>
-            <w:vAlign w:val="center"/>
-          </w:tcPr>
-          <w:p>
-            <w:pPr>
-              <w:pStyle w:val="Style19"/>
-              <w:bidi w:val="0"/>
-              <w:spacing w:lineRule="auto" w:line="264"/>
-              <w:ind w:left="0" w:right="0" w:hanging="0"/>
-              <w:jc w:val="center"/>
-              <w:rPr>
-                <w:rFonts w:ascii="FreeSans" w:hAnsi="FreeSans"/>
-                <w:b/>
-                <w:b/>
-                <w:bCs/>
-                <w:sz w:val="20"/>
-                <w:szCs w:val="20"/>
-              </w:rPr>
+            <w:tcW w:w="638" w:type="dxa"/>
+            <w:tcBorders>
+              <w:top w:val="double" w:sz="2" w:space="0" w:color="808080"/>
+              <w:left w:val="double" w:sz="2" w:space="0" w:color="808080"/>
+              <w:bottom w:val="double" w:sz="2" w:space="0" w:color="808080"/>
+              <w:insideH w:val="double" w:sz="2" w:space="0" w:color="808080"/>
+            </w:tcBorders>
+            <w:shd w:fill="FFFFFF" w:val="clear"/>
+            <w:tcMar>
+              <w:left w:w="-7" w:type="dxa"/>
+            </w:tcMar>
+            <w:vAlign w:val="center"/>
+          </w:tcPr>
+          <w:p>
+            <w:pPr>
+              <w:pStyle w:val="Style19"/>
+              <w:bidi w:val="0"/>
+              <w:spacing w:lineRule="auto" w:line="264"/>
+              <w:ind w:left="0" w:right="0" w:hanging="0"/>
+              <w:jc w:val="center"/>
+              <w:rPr/>
             </w:pPr>
             <w:r>
               <w:rPr>
@@ -5215,7 +6160,99 @@
         </w:tc>
         <w:tc>
           <w:tcPr>
-            <w:tcW w:w="1985" w:type="dxa"/>
+            <w:tcW w:w="1088" w:type="dxa"/>
+            <w:tcBorders>
+              <w:top w:val="double" w:sz="2" w:space="0" w:color="808080"/>
+              <w:left w:val="double" w:sz="2" w:space="0" w:color="808080"/>
+              <w:bottom w:val="double" w:sz="2" w:space="0" w:color="808080"/>
+              <w:insideH w:val="double" w:sz="2" w:space="0" w:color="808080"/>
+            </w:tcBorders>
+            <w:shd w:fill="FFFFFF" w:val="clear"/>
+            <w:tcMar>
+              <w:left w:w="-7" w:type="dxa"/>
+            </w:tcMar>
+            <w:vAlign w:val="center"/>
+          </w:tcPr>
+          <w:p>
+            <w:pPr>
+              <w:pStyle w:val="Style19"/>
+              <w:bidi w:val="0"/>
+              <w:spacing w:lineRule="auto" w:line="264"/>
+              <w:ind w:left="0" w:right="0" w:hanging="0"/>
+              <w:jc w:val="center"/>
+              <w:rPr/>
+            </w:pPr>
+            <w:r>
+              <w:rPr>
+                <w:rFonts w:ascii="FreeSans" w:hAnsi="FreeSans"/>
+                <w:b/>
+                <w:bCs/>
+                <w:sz w:val="20"/>
+                <w:szCs w:val="20"/>
+              </w:rPr>
+              <w:t>12.</w:t>
+            </w:r>
+            <w:r>
+              <w:rPr>
+                <w:rFonts w:ascii="FreeSans" w:hAnsi="FreeSans"/>
+                <w:b/>
+                <w:bCs/>
+                <w:sz w:val="20"/>
+                <w:szCs w:val="20"/>
+              </w:rPr>
+              <w:t>18</w:t>
+            </w:r>
+          </w:p>
+        </w:tc>
+        <w:tc>
+          <w:tcPr>
+            <w:tcW w:w="638" w:type="dxa"/>
+            <w:tcBorders>
+              <w:top w:val="double" w:sz="2" w:space="0" w:color="808080"/>
+              <w:left w:val="double" w:sz="2" w:space="0" w:color="808080"/>
+              <w:bottom w:val="double" w:sz="2" w:space="0" w:color="808080"/>
+              <w:insideH w:val="double" w:sz="2" w:space="0" w:color="808080"/>
+            </w:tcBorders>
+            <w:shd w:fill="FFFFFF" w:val="clear"/>
+            <w:tcMar>
+              <w:left w:w="-7" w:type="dxa"/>
+            </w:tcMar>
+            <w:vAlign w:val="center"/>
+          </w:tcPr>
+          <w:p>
+            <w:pPr>
+              <w:pStyle w:val="Style19"/>
+              <w:bidi w:val="0"/>
+              <w:spacing w:lineRule="auto" w:line="264"/>
+              <w:ind w:left="0" w:right="0" w:hanging="0"/>
+              <w:jc w:val="center"/>
+              <w:rPr/>
+            </w:pPr>
+            <w:r>
+              <w:rPr>
+                <w:rFonts w:ascii="FreeSans" w:hAnsi="FreeSans"/>
+                <w:b/>
+                <w:bCs/>
+                <w:sz w:val="20"/>
+                <w:szCs w:val="20"/>
+              </w:rPr>
+              <w:t>12.</w:t>
+            </w:r>
+            <w:r>
+              <w:rPr>
+                <w:rFonts w:ascii="FreeSans" w:hAnsi="FreeSans"/>
+                <w:b/>
+                <w:bCs/>
+                <w:sz w:val="20"/>
+                <w:szCs w:val="20"/>
+              </w:rPr>
+              <w:t>14</w:t>
+            </w:r>
+          </w:p>
+        </w:tc>
+        <w:tc>
+          <w:tcPr>
+            <w:tcW w:w="2452" w:type="dxa"/>
             <w:tcBorders>
               <w:top w:val="double" w:sz="2" w:space="0" w:color="808080"/>
               <w:left w:val="double" w:sz="2" w:space="0" w:color="808080"/>
@@ -5358,13 +6395,11 @@
         <w:jc w:val="both"/>
         <w:rPr/>
       </w:pPr>
+      <w:bookmarkStart w:id="3" w:name="__DdeLink__18032_1730820407"/>
+      <w:bookmarkEnd w:id="3"/>
       <w:r>
         <w:rPr/>
-        <w:t xml:space="preserve">Во всех случаях интермедиаты хотя и мало устойчивые соединения, но имеют энергетический барьер в процессе отщепления азота. </w:t>
-      </w:r>
-      <w:r>
-        <w:rPr/>
-        <w:t>Высота энергетический барьера определяется устойчивостью самого интермедиата (I), в случае метокси- и бром- производных самые низкие значения энергии интермедиата и самые высокий барьер. Переходное состояние отличается в меньшей степени. С этим согласуются и длины связей, самые низкие значения для метокси- и бром- производных.</w:t>
+        <w:t>Во всех случаях интермедиаты хотя и мало устойчивые соединения, но имеют энергетический барьер в процессе отщепления азота. Высота энергетический барьера определяется устойчивостью самого интермедиата (I), в случае метокси- и бром- производных самые низкие значения энергии интермедиата и самые высокий барьер. Переходное состояние отличается в меньшей степени. С этим согласуются и длины связей, самые низкие значения для метокси- и бром- производных.</w:t>
       </w:r>
     </w:p>
     <w:p>

</xml_diff>